<commit_message>
WIRE-44 update integration guide
</commit_message>
<xml_diff>
--- a/documentation/int_wirecard.19.1.0.docx
+++ b/documentation/int_wirecard.19.1.0.docx
@@ -182,8 +182,6 @@
           <w:r>
             <w:t>Inhaltsverzeichnis</w:t>
           </w:r>
-          <w:bookmarkStart w:id="0" w:name="_GoBack"/>
-          <w:bookmarkEnd w:id="0"/>
         </w:p>
         <w:p>
           <w:pPr>
@@ -2773,7 +2771,7 @@
           <w:lang w:val="en-US"/>
         </w:rPr>
       </w:pPr>
-      <w:bookmarkStart w:id="1" w:name="_Toc10727839"/>
+      <w:bookmarkStart w:id="0" w:name="_Toc10727839"/>
       <w:r>
         <w:rPr>
           <w:sz w:val="28"/>
@@ -2783,7 +2781,7 @@
         <w:lastRenderedPageBreak/>
         <w:t>Summary</w:t>
       </w:r>
-      <w:bookmarkEnd w:id="1"/>
+      <w:bookmarkEnd w:id="0"/>
     </w:p>
     <w:p>
       <w:pPr>
@@ -2872,7 +2870,7 @@
           <w:lang w:val="en-US"/>
         </w:rPr>
       </w:pPr>
-      <w:bookmarkStart w:id="2" w:name="_Toc10727840"/>
+      <w:bookmarkStart w:id="1" w:name="_Toc10727840"/>
       <w:r>
         <w:rPr>
           <w:sz w:val="28"/>
@@ -2881,7 +2879,7 @@
         </w:rPr>
         <w:t>Component Overview</w:t>
       </w:r>
-      <w:bookmarkEnd w:id="2"/>
+      <w:bookmarkEnd w:id="1"/>
     </w:p>
     <w:p>
       <w:pPr>
@@ -2904,14 +2902,14 @@
           <w:lang w:val="en-US"/>
         </w:rPr>
       </w:pPr>
-      <w:bookmarkStart w:id="3" w:name="_Toc10727841"/>
+      <w:bookmarkStart w:id="2" w:name="_Toc10727841"/>
       <w:r>
         <w:rPr>
           <w:lang w:val="en-US"/>
         </w:rPr>
         <w:t>Functional Overview</w:t>
       </w:r>
-      <w:bookmarkEnd w:id="3"/>
+      <w:bookmarkEnd w:id="2"/>
     </w:p>
     <w:p>
       <w:pPr>
@@ -3118,14 +3116,14 @@
           <w:lang w:val="en-US"/>
         </w:rPr>
       </w:pPr>
-      <w:bookmarkStart w:id="4" w:name="_Toc10727842"/>
+      <w:bookmarkStart w:id="3" w:name="_Toc10727842"/>
       <w:r>
         <w:rPr>
           <w:lang w:val="en-US"/>
         </w:rPr>
         <w:t>Compatibility</w:t>
       </w:r>
-      <w:bookmarkEnd w:id="4"/>
+      <w:bookmarkEnd w:id="3"/>
     </w:p>
     <w:p>
       <w:pPr>
@@ -3163,7 +3161,7 @@
           <w:lang w:val="en-US"/>
         </w:rPr>
       </w:pPr>
-      <w:bookmarkStart w:id="5" w:name="_Toc10727843"/>
+      <w:bookmarkStart w:id="4" w:name="_Toc10727843"/>
       <w:r>
         <w:rPr>
           <w:sz w:val="28"/>
@@ -3172,7 +3170,7 @@
         </w:rPr>
         <w:t>Implementation guide</w:t>
       </w:r>
-      <w:bookmarkEnd w:id="5"/>
+      <w:bookmarkEnd w:id="4"/>
     </w:p>
     <w:p>
       <w:pPr>
@@ -3187,14 +3185,14 @@
           <w:lang w:val="en-US"/>
         </w:rPr>
       </w:pPr>
-      <w:bookmarkStart w:id="6" w:name="_Toc10727844"/>
+      <w:bookmarkStart w:id="5" w:name="_Toc10727844"/>
       <w:r>
         <w:rPr>
           <w:lang w:val="en-US"/>
         </w:rPr>
         <w:t>Setup</w:t>
       </w:r>
-      <w:bookmarkEnd w:id="6"/>
+      <w:bookmarkEnd w:id="5"/>
     </w:p>
     <w:p>
       <w:pPr>
@@ -3730,14 +3728,14 @@
           <w:lang w:val="en-US"/>
         </w:rPr>
       </w:pPr>
-      <w:bookmarkStart w:id="7" w:name="_Toc10727845"/>
+      <w:bookmarkStart w:id="6" w:name="_Toc10727845"/>
       <w:r>
         <w:rPr>
           <w:lang w:val="en-US"/>
         </w:rPr>
         <w:t>Configuration</w:t>
       </w:r>
-      <w:bookmarkEnd w:id="7"/>
+      <w:bookmarkEnd w:id="6"/>
     </w:p>
     <w:p>
       <w:pPr>
@@ -3751,7 +3749,7 @@
           <w:lang w:val="en-US"/>
         </w:rPr>
       </w:pPr>
-      <w:bookmarkStart w:id="8" w:name="_Toc10727846"/>
+      <w:bookmarkStart w:id="7" w:name="_Toc10727846"/>
       <w:r>
         <w:rPr>
           <w:lang w:val="en-US"/>
@@ -3764,7 +3762,7 @@
         </w:rPr>
         <w:t>(s)</w:t>
       </w:r>
-      <w:bookmarkEnd w:id="8"/>
+      <w:bookmarkEnd w:id="7"/>
     </w:p>
     <w:p>
       <w:pPr>
@@ -4403,14 +4401,14 @@
           <w:lang w:val="en-US"/>
         </w:rPr>
       </w:pPr>
-      <w:bookmarkStart w:id="9" w:name="_Toc10727847"/>
+      <w:bookmarkStart w:id="8" w:name="_Toc10727847"/>
       <w:r>
         <w:rPr>
           <w:lang w:val="en-US"/>
         </w:rPr>
         <w:t>Import metadata</w:t>
       </w:r>
-      <w:bookmarkEnd w:id="9"/>
+      <w:bookmarkEnd w:id="8"/>
     </w:p>
     <w:p>
       <w:pPr>
@@ -10426,6 +10424,115 @@
         <w:tc>
           <w:tcPr>
             <w:cnfStyle w:val="001000000000" w:firstRow="0" w:lastRow="0" w:firstColumn="1" w:lastColumn="0" w:oddVBand="0" w:evenVBand="0" w:oddHBand="0" w:evenHBand="0" w:firstRowFirstColumn="0" w:firstRowLastColumn="0" w:lastRowFirstColumn="0" w:lastRowLastColumn="0"/>
+            <w:tcW w:w="9056" w:type="dxa"/>
+            <w:gridSpan w:val="3"/>
+          </w:tcPr>
+          <w:p>
+            <w:pPr>
+              <w:pStyle w:val="Listenabsatz"/>
+              <w:spacing w:after="60"/>
+              <w:ind w:left="0"/>
+              <w:contextualSpacing w:val="0"/>
+              <w:rPr>
+                <w:b w:val="0"/>
+                <w:bCs w:val="0"/>
+                <w:i/>
+                <w:iCs/>
+                <w:lang w:val="en-US"/>
+              </w:rPr>
+            </w:pPr>
+            <w:r>
+              <w:rPr>
+                <w:i/>
+                <w:iCs/>
+                <w:lang w:val="en-US"/>
+              </w:rPr>
+              <w:t xml:space="preserve">Preferences for </w:t>
+            </w:r>
+            <w:proofErr w:type="spellStart"/>
+            <w:r>
+              <w:rPr>
+                <w:i/>
+                <w:iCs/>
+                <w:lang w:val="en-US"/>
+              </w:rPr>
+              <w:t>iDEAL</w:t>
+            </w:r>
+            <w:proofErr w:type="spellEnd"/>
+            <w:r>
+              <w:rPr>
+                <w:i/>
+                <w:iCs/>
+                <w:lang w:val="en-US"/>
+              </w:rPr>
+              <w:br/>
+              <w:t>all preferences are prefixed with “</w:t>
+            </w:r>
+            <w:proofErr w:type="spellStart"/>
+            <w:r>
+              <w:rPr>
+                <w:i/>
+                <w:iCs/>
+                <w:lang w:val="en-US"/>
+              </w:rPr>
+              <w:t>paymentGateway</w:t>
+            </w:r>
+            <w:proofErr w:type="spellEnd"/>
+            <w:r>
+              <w:rPr>
+                <w:i/>
+                <w:iCs/>
+                <w:lang w:val="en-US"/>
+              </w:rPr>
+              <w:t>”</w:t>
+            </w:r>
+          </w:p>
+          <w:p>
+            <w:pPr>
+              <w:pStyle w:val="Listenabsatz"/>
+              <w:spacing w:after="60"/>
+              <w:ind w:left="0"/>
+              <w:contextualSpacing w:val="0"/>
+              <w:rPr>
+                <w:lang w:val="en-US"/>
+              </w:rPr>
+            </w:pPr>
+            <w:r>
+              <w:rPr>
+                <w:i/>
+                <w:iCs/>
+                <w:lang w:val="en-US"/>
+              </w:rPr>
+              <w:t xml:space="preserve">* for description compare with analogue preference for </w:t>
+            </w:r>
+            <w:proofErr w:type="spellStart"/>
+            <w:r>
+              <w:rPr>
+                <w:i/>
+                <w:iCs/>
+                <w:lang w:val="en-US"/>
+              </w:rPr>
+              <w:t>Sofort</w:t>
+            </w:r>
+            <w:proofErr w:type="spellEnd"/>
+            <w:r>
+              <w:rPr>
+                <w:i/>
+                <w:iCs/>
+                <w:lang w:val="en-US"/>
+              </w:rPr>
+              <w:t>. / PayPal</w:t>
+            </w:r>
+          </w:p>
+        </w:tc>
+      </w:tr>
+      <w:tr>
+        <w:trPr>
+          <w:cnfStyle w:val="000000100000" w:firstRow="0" w:lastRow="0" w:firstColumn="0" w:lastColumn="0" w:oddVBand="0" w:evenVBand="0" w:oddHBand="1" w:evenHBand="0" w:firstRowFirstColumn="0" w:firstRowLastColumn="0" w:lastRowFirstColumn="0" w:lastRowLastColumn="0"/>
+        </w:trPr>
+        <w:tc>
+          <w:tcPr>
+            <w:cnfStyle w:val="001000000000" w:firstRow="0" w:lastRow="0" w:firstColumn="1" w:lastColumn="0" w:oddVBand="0" w:evenVBand="0" w:oddHBand="0" w:evenHBand="0" w:firstRowFirstColumn="0" w:firstRowLastColumn="0" w:lastRowFirstColumn="0" w:lastRowLastColumn="0"/>
             <w:tcW w:w="3724" w:type="dxa"/>
           </w:tcPr>
           <w:p>
@@ -10438,6 +10545,14 @@
                 <w:lang w:val="en-US"/>
               </w:rPr>
             </w:pPr>
+            <w:proofErr w:type="spellStart"/>
+            <w:r>
+              <w:rPr>
+                <w:lang w:val="en-US"/>
+              </w:rPr>
+              <w:t>IdealMerchantAccountID</w:t>
+            </w:r>
+            <w:proofErr w:type="spellEnd"/>
           </w:p>
         </w:tc>
         <w:tc>
@@ -10450,11 +10565,90 @@
               <w:spacing w:after="60"/>
               <w:ind w:left="0"/>
               <w:contextualSpacing w:val="0"/>
+              <w:cnfStyle w:val="000000100000" w:firstRow="0" w:lastRow="0" w:firstColumn="0" w:lastColumn="0" w:oddVBand="0" w:evenVBand="0" w:oddHBand="1" w:evenHBand="0" w:firstRowFirstColumn="0" w:firstRowLastColumn="0" w:lastRowFirstColumn="0" w:lastRowLastColumn="0"/>
+              <w:rPr>
+                <w:lang w:val="en-US"/>
+              </w:rPr>
+            </w:pPr>
+            <w:r>
+              <w:rPr>
+                <w:lang w:val="en-US"/>
+              </w:rPr>
+              <w:t>String</w:t>
+            </w:r>
+          </w:p>
+        </w:tc>
+        <w:tc>
+          <w:tcPr>
+            <w:tcW w:w="4190" w:type="dxa"/>
+          </w:tcPr>
+          <w:p>
+            <w:pPr>
+              <w:pStyle w:val="Listenabsatz"/>
+              <w:spacing w:after="60"/>
+              <w:ind w:left="0"/>
+              <w:contextualSpacing w:val="0"/>
+              <w:cnfStyle w:val="000000100000" w:firstRow="0" w:lastRow="0" w:firstColumn="0" w:lastColumn="0" w:oddVBand="0" w:evenVBand="0" w:oddHBand="1" w:evenHBand="0" w:firstRowFirstColumn="0" w:firstRowLastColumn="0" w:lastRowFirstColumn="0" w:lastRowLastColumn="0"/>
+              <w:rPr>
+                <w:lang w:val="en-US"/>
+              </w:rPr>
+            </w:pPr>
+            <w:r>
+              <w:rPr>
+                <w:lang w:val="en-US"/>
+              </w:rPr>
+              <w:t>*</w:t>
+            </w:r>
+          </w:p>
+        </w:tc>
+      </w:tr>
+      <w:tr>
+        <w:tc>
+          <w:tcPr>
+            <w:cnfStyle w:val="001000000000" w:firstRow="0" w:lastRow="0" w:firstColumn="1" w:lastColumn="0" w:oddVBand="0" w:evenVBand="0" w:oddHBand="0" w:evenHBand="0" w:firstRowFirstColumn="0" w:firstRowLastColumn="0" w:lastRowFirstColumn="0" w:lastRowLastColumn="0"/>
+            <w:tcW w:w="3724" w:type="dxa"/>
+          </w:tcPr>
+          <w:p>
+            <w:pPr>
+              <w:pStyle w:val="Listenabsatz"/>
+              <w:spacing w:after="60"/>
+              <w:ind w:left="0"/>
+              <w:contextualSpacing w:val="0"/>
+              <w:rPr>
+                <w:lang w:val="en-US"/>
+              </w:rPr>
+            </w:pPr>
+            <w:proofErr w:type="spellStart"/>
+            <w:r>
+              <w:rPr>
+                <w:lang w:val="en-US"/>
+              </w:rPr>
+              <w:t>IdealHttpUser</w:t>
+            </w:r>
+            <w:proofErr w:type="spellEnd"/>
+          </w:p>
+        </w:tc>
+        <w:tc>
+          <w:tcPr>
+            <w:tcW w:w="1142" w:type="dxa"/>
+          </w:tcPr>
+          <w:p>
+            <w:pPr>
+              <w:pStyle w:val="Listenabsatz"/>
+              <w:spacing w:after="60"/>
+              <w:ind w:left="0"/>
+              <w:contextualSpacing w:val="0"/>
               <w:cnfStyle w:val="000000000000" w:firstRow="0" w:lastRow="0" w:firstColumn="0" w:lastColumn="0" w:oddVBand="0" w:evenVBand="0" w:oddHBand="0" w:evenHBand="0" w:firstRowFirstColumn="0" w:firstRowLastColumn="0" w:lastRowFirstColumn="0" w:lastRowLastColumn="0"/>
               <w:rPr>
                 <w:lang w:val="en-US"/>
               </w:rPr>
             </w:pPr>
+            <w:r>
+              <w:rPr>
+                <w:lang w:val="en-US"/>
+              </w:rPr>
+              <w:t>String</w:t>
+            </w:r>
           </w:p>
         </w:tc>
         <w:tc>
@@ -10472,6 +10666,868 @@
                 <w:lang w:val="en-US"/>
               </w:rPr>
             </w:pPr>
+            <w:r>
+              <w:rPr>
+                <w:lang w:val="en-US"/>
+              </w:rPr>
+              <w:t>*</w:t>
+            </w:r>
+          </w:p>
+        </w:tc>
+      </w:tr>
+      <w:tr>
+        <w:trPr>
+          <w:cnfStyle w:val="000000100000" w:firstRow="0" w:lastRow="0" w:firstColumn="0" w:lastColumn="0" w:oddVBand="0" w:evenVBand="0" w:oddHBand="1" w:evenHBand="0" w:firstRowFirstColumn="0" w:firstRowLastColumn="0" w:lastRowFirstColumn="0" w:lastRowLastColumn="0"/>
+        </w:trPr>
+        <w:tc>
+          <w:tcPr>
+            <w:cnfStyle w:val="001000000000" w:firstRow="0" w:lastRow="0" w:firstColumn="1" w:lastColumn="0" w:oddVBand="0" w:evenVBand="0" w:oddHBand="0" w:evenHBand="0" w:firstRowFirstColumn="0" w:firstRowLastColumn="0" w:lastRowFirstColumn="0" w:lastRowLastColumn="0"/>
+            <w:tcW w:w="3724" w:type="dxa"/>
+          </w:tcPr>
+          <w:p>
+            <w:pPr>
+              <w:pStyle w:val="Listenabsatz"/>
+              <w:spacing w:after="60"/>
+              <w:ind w:left="0"/>
+              <w:contextualSpacing w:val="0"/>
+              <w:rPr>
+                <w:lang w:val="en-US"/>
+              </w:rPr>
+            </w:pPr>
+            <w:proofErr w:type="spellStart"/>
+            <w:r>
+              <w:rPr>
+                <w:lang w:val="en-US"/>
+              </w:rPr>
+              <w:t>IdealHttpPassword</w:t>
+            </w:r>
+            <w:proofErr w:type="spellEnd"/>
+          </w:p>
+        </w:tc>
+        <w:tc>
+          <w:tcPr>
+            <w:tcW w:w="1142" w:type="dxa"/>
+          </w:tcPr>
+          <w:p>
+            <w:pPr>
+              <w:pStyle w:val="Listenabsatz"/>
+              <w:spacing w:after="60"/>
+              <w:ind w:left="0"/>
+              <w:contextualSpacing w:val="0"/>
+              <w:cnfStyle w:val="000000100000" w:firstRow="0" w:lastRow="0" w:firstColumn="0" w:lastColumn="0" w:oddVBand="0" w:evenVBand="0" w:oddHBand="1" w:evenHBand="0" w:firstRowFirstColumn="0" w:firstRowLastColumn="0" w:lastRowFirstColumn="0" w:lastRowLastColumn="0"/>
+              <w:rPr>
+                <w:lang w:val="en-US"/>
+              </w:rPr>
+            </w:pPr>
+            <w:r>
+              <w:rPr>
+                <w:lang w:val="en-US"/>
+              </w:rPr>
+              <w:t>String</w:t>
+            </w:r>
+          </w:p>
+        </w:tc>
+        <w:tc>
+          <w:tcPr>
+            <w:tcW w:w="4190" w:type="dxa"/>
+          </w:tcPr>
+          <w:p>
+            <w:pPr>
+              <w:pStyle w:val="Listenabsatz"/>
+              <w:spacing w:after="60"/>
+              <w:ind w:left="0"/>
+              <w:contextualSpacing w:val="0"/>
+              <w:cnfStyle w:val="000000100000" w:firstRow="0" w:lastRow="0" w:firstColumn="0" w:lastColumn="0" w:oddVBand="0" w:evenVBand="0" w:oddHBand="1" w:evenHBand="0" w:firstRowFirstColumn="0" w:firstRowLastColumn="0" w:lastRowFirstColumn="0" w:lastRowLastColumn="0"/>
+              <w:rPr>
+                <w:lang w:val="en-US"/>
+              </w:rPr>
+            </w:pPr>
+            <w:r>
+              <w:rPr>
+                <w:lang w:val="en-US"/>
+              </w:rPr>
+              <w:t>*</w:t>
+            </w:r>
+          </w:p>
+        </w:tc>
+      </w:tr>
+      <w:tr>
+        <w:tc>
+          <w:tcPr>
+            <w:cnfStyle w:val="001000000000" w:firstRow="0" w:lastRow="0" w:firstColumn="1" w:lastColumn="0" w:oddVBand="0" w:evenVBand="0" w:oddHBand="0" w:evenHBand="0" w:firstRowFirstColumn="0" w:firstRowLastColumn="0" w:lastRowFirstColumn="0" w:lastRowLastColumn="0"/>
+            <w:tcW w:w="3724" w:type="dxa"/>
+          </w:tcPr>
+          <w:p>
+            <w:pPr>
+              <w:pStyle w:val="Listenabsatz"/>
+              <w:spacing w:after="60"/>
+              <w:ind w:left="0"/>
+              <w:contextualSpacing w:val="0"/>
+              <w:rPr>
+                <w:lang w:val="en-US"/>
+              </w:rPr>
+            </w:pPr>
+            <w:proofErr w:type="spellStart"/>
+            <w:r>
+              <w:rPr>
+                <w:lang w:val="en-US"/>
+              </w:rPr>
+              <w:t>IdealBaseUrl</w:t>
+            </w:r>
+            <w:proofErr w:type="spellEnd"/>
+          </w:p>
+        </w:tc>
+        <w:tc>
+          <w:tcPr>
+            <w:tcW w:w="1142" w:type="dxa"/>
+          </w:tcPr>
+          <w:p>
+            <w:pPr>
+              <w:pStyle w:val="Listenabsatz"/>
+              <w:spacing w:after="60"/>
+              <w:ind w:left="0"/>
+              <w:contextualSpacing w:val="0"/>
+              <w:cnfStyle w:val="000000000000" w:firstRow="0" w:lastRow="0" w:firstColumn="0" w:lastColumn="0" w:oddVBand="0" w:evenVBand="0" w:oddHBand="0" w:evenHBand="0" w:firstRowFirstColumn="0" w:firstRowLastColumn="0" w:lastRowFirstColumn="0" w:lastRowLastColumn="0"/>
+              <w:rPr>
+                <w:lang w:val="en-US"/>
+              </w:rPr>
+            </w:pPr>
+            <w:r>
+              <w:rPr>
+                <w:lang w:val="en-US"/>
+              </w:rPr>
+              <w:t>String</w:t>
+            </w:r>
+          </w:p>
+        </w:tc>
+        <w:tc>
+          <w:tcPr>
+            <w:tcW w:w="4190" w:type="dxa"/>
+          </w:tcPr>
+          <w:p>
+            <w:pPr>
+              <w:pStyle w:val="Listenabsatz"/>
+              <w:spacing w:after="60"/>
+              <w:ind w:left="0"/>
+              <w:contextualSpacing w:val="0"/>
+              <w:cnfStyle w:val="000000000000" w:firstRow="0" w:lastRow="0" w:firstColumn="0" w:lastColumn="0" w:oddVBand="0" w:evenVBand="0" w:oddHBand="0" w:evenHBand="0" w:firstRowFirstColumn="0" w:firstRowLastColumn="0" w:lastRowFirstColumn="0" w:lastRowLastColumn="0"/>
+              <w:rPr>
+                <w:lang w:val="en-US"/>
+              </w:rPr>
+            </w:pPr>
+            <w:r>
+              <w:rPr>
+                <w:lang w:val="en-US"/>
+              </w:rPr>
+              <w:t>*</w:t>
+            </w:r>
+          </w:p>
+        </w:tc>
+      </w:tr>
+      <w:tr>
+        <w:trPr>
+          <w:cnfStyle w:val="000000100000" w:firstRow="0" w:lastRow="0" w:firstColumn="0" w:lastColumn="0" w:oddVBand="0" w:evenVBand="0" w:oddHBand="1" w:evenHBand="0" w:firstRowFirstColumn="0" w:firstRowLastColumn="0" w:lastRowFirstColumn="0" w:lastRowLastColumn="0"/>
+        </w:trPr>
+        <w:tc>
+          <w:tcPr>
+            <w:cnfStyle w:val="001000000000" w:firstRow="0" w:lastRow="0" w:firstColumn="1" w:lastColumn="0" w:oddVBand="0" w:evenVBand="0" w:oddHBand="0" w:evenHBand="0" w:firstRowFirstColumn="0" w:firstRowLastColumn="0" w:lastRowFirstColumn="0" w:lastRowLastColumn="0"/>
+            <w:tcW w:w="3724" w:type="dxa"/>
+          </w:tcPr>
+          <w:p>
+            <w:pPr>
+              <w:pStyle w:val="Listenabsatz"/>
+              <w:spacing w:after="60"/>
+              <w:ind w:left="0"/>
+              <w:contextualSpacing w:val="0"/>
+              <w:rPr>
+                <w:lang w:val="en-US"/>
+              </w:rPr>
+            </w:pPr>
+            <w:proofErr w:type="spellStart"/>
+            <w:r>
+              <w:rPr>
+                <w:lang w:val="en-US"/>
+              </w:rPr>
+              <w:t>IdealSendAdditionalData</w:t>
+            </w:r>
+            <w:proofErr w:type="spellEnd"/>
+          </w:p>
+        </w:tc>
+        <w:tc>
+          <w:tcPr>
+            <w:tcW w:w="1142" w:type="dxa"/>
+          </w:tcPr>
+          <w:p>
+            <w:pPr>
+              <w:pStyle w:val="Listenabsatz"/>
+              <w:spacing w:after="60"/>
+              <w:ind w:left="0"/>
+              <w:contextualSpacing w:val="0"/>
+              <w:cnfStyle w:val="000000100000" w:firstRow="0" w:lastRow="0" w:firstColumn="0" w:lastColumn="0" w:oddVBand="0" w:evenVBand="0" w:oddHBand="1" w:evenHBand="0" w:firstRowFirstColumn="0" w:firstRowLastColumn="0" w:lastRowFirstColumn="0" w:lastRowLastColumn="0"/>
+              <w:rPr>
+                <w:lang w:val="en-US"/>
+              </w:rPr>
+            </w:pPr>
+            <w:r>
+              <w:rPr>
+                <w:lang w:val="en-US"/>
+              </w:rPr>
+              <w:t>Boolean</w:t>
+            </w:r>
+          </w:p>
+        </w:tc>
+        <w:tc>
+          <w:tcPr>
+            <w:tcW w:w="4190" w:type="dxa"/>
+          </w:tcPr>
+          <w:p>
+            <w:pPr>
+              <w:pStyle w:val="Listenabsatz"/>
+              <w:spacing w:after="60"/>
+              <w:ind w:left="0"/>
+              <w:contextualSpacing w:val="0"/>
+              <w:cnfStyle w:val="000000100000" w:firstRow="0" w:lastRow="0" w:firstColumn="0" w:lastColumn="0" w:oddVBand="0" w:evenVBand="0" w:oddHBand="1" w:evenHBand="0" w:firstRowFirstColumn="0" w:firstRowLastColumn="0" w:lastRowFirstColumn="0" w:lastRowLastColumn="0"/>
+              <w:rPr>
+                <w:lang w:val="en-US"/>
+              </w:rPr>
+            </w:pPr>
+            <w:r>
+              <w:rPr>
+                <w:lang w:val="en-US"/>
+              </w:rPr>
+              <w:t>*</w:t>
+            </w:r>
+          </w:p>
+        </w:tc>
+      </w:tr>
+      <w:tr>
+        <w:tc>
+          <w:tcPr>
+            <w:cnfStyle w:val="001000000000" w:firstRow="0" w:lastRow="0" w:firstColumn="1" w:lastColumn="0" w:oddVBand="0" w:evenVBand="0" w:oddHBand="0" w:evenHBand="0" w:firstRowFirstColumn="0" w:firstRowLastColumn="0" w:lastRowFirstColumn="0" w:lastRowLastColumn="0"/>
+            <w:tcW w:w="3724" w:type="dxa"/>
+          </w:tcPr>
+          <w:p>
+            <w:pPr>
+              <w:pStyle w:val="Listenabsatz"/>
+              <w:spacing w:after="60"/>
+              <w:ind w:left="0"/>
+              <w:contextualSpacing w:val="0"/>
+              <w:rPr>
+                <w:lang w:val="en-US"/>
+              </w:rPr>
+            </w:pPr>
+            <w:proofErr w:type="spellStart"/>
+            <w:r>
+              <w:rPr>
+                <w:lang w:val="en-US"/>
+              </w:rPr>
+              <w:t>IdealSecret</w:t>
+            </w:r>
+            <w:proofErr w:type="spellEnd"/>
+          </w:p>
+        </w:tc>
+        <w:tc>
+          <w:tcPr>
+            <w:tcW w:w="1142" w:type="dxa"/>
+          </w:tcPr>
+          <w:p>
+            <w:pPr>
+              <w:pStyle w:val="Listenabsatz"/>
+              <w:spacing w:after="60"/>
+              <w:ind w:left="0"/>
+              <w:contextualSpacing w:val="0"/>
+              <w:cnfStyle w:val="000000000000" w:firstRow="0" w:lastRow="0" w:firstColumn="0" w:lastColumn="0" w:oddVBand="0" w:evenVBand="0" w:oddHBand="0" w:evenHBand="0" w:firstRowFirstColumn="0" w:firstRowLastColumn="0" w:lastRowFirstColumn="0" w:lastRowLastColumn="0"/>
+              <w:rPr>
+                <w:lang w:val="en-US"/>
+              </w:rPr>
+            </w:pPr>
+            <w:r>
+              <w:rPr>
+                <w:lang w:val="en-US"/>
+              </w:rPr>
+              <w:t>String</w:t>
+            </w:r>
+          </w:p>
+        </w:tc>
+        <w:tc>
+          <w:tcPr>
+            <w:tcW w:w="4190" w:type="dxa"/>
+          </w:tcPr>
+          <w:p>
+            <w:pPr>
+              <w:pStyle w:val="Listenabsatz"/>
+              <w:spacing w:after="60"/>
+              <w:ind w:left="0"/>
+              <w:contextualSpacing w:val="0"/>
+              <w:cnfStyle w:val="000000000000" w:firstRow="0" w:lastRow="0" w:firstColumn="0" w:lastColumn="0" w:oddVBand="0" w:evenVBand="0" w:oddHBand="0" w:evenHBand="0" w:firstRowFirstColumn="0" w:firstRowLastColumn="0" w:lastRowFirstColumn="0" w:lastRowLastColumn="0"/>
+              <w:rPr>
+                <w:lang w:val="en-US"/>
+              </w:rPr>
+            </w:pPr>
+            <w:r>
+              <w:rPr>
+                <w:lang w:val="en-US"/>
+              </w:rPr>
+              <w:t>*</w:t>
+            </w:r>
+          </w:p>
+        </w:tc>
+      </w:tr>
+      <w:tr>
+        <w:trPr>
+          <w:cnfStyle w:val="000000100000" w:firstRow="0" w:lastRow="0" w:firstColumn="0" w:lastColumn="0" w:oddVBand="0" w:evenVBand="0" w:oddHBand="1" w:evenHBand="0" w:firstRowFirstColumn="0" w:firstRowLastColumn="0" w:lastRowFirstColumn="0" w:lastRowLastColumn="0"/>
+        </w:trPr>
+        <w:tc>
+          <w:tcPr>
+            <w:cnfStyle w:val="001000000000" w:firstRow="0" w:lastRow="0" w:firstColumn="1" w:lastColumn="0" w:oddVBand="0" w:evenVBand="0" w:oddHBand="0" w:evenHBand="0" w:firstRowFirstColumn="0" w:firstRowLastColumn="0" w:lastRowFirstColumn="0" w:lastRowLastColumn="0"/>
+            <w:tcW w:w="9056" w:type="dxa"/>
+            <w:gridSpan w:val="3"/>
+          </w:tcPr>
+          <w:p>
+            <w:pPr>
+              <w:pStyle w:val="Listenabsatz"/>
+              <w:spacing w:after="60"/>
+              <w:ind w:left="0"/>
+              <w:contextualSpacing w:val="0"/>
+              <w:rPr>
+                <w:b w:val="0"/>
+                <w:bCs w:val="0"/>
+                <w:i/>
+                <w:iCs/>
+                <w:lang w:val="en-US"/>
+              </w:rPr>
+            </w:pPr>
+            <w:r>
+              <w:rPr>
+                <w:i/>
+                <w:iCs/>
+                <w:lang w:val="en-US"/>
+              </w:rPr>
+              <w:t xml:space="preserve">Preferences for </w:t>
+            </w:r>
+            <w:proofErr w:type="spellStart"/>
+            <w:r>
+              <w:rPr>
+                <w:i/>
+                <w:iCs/>
+                <w:lang w:val="en-US"/>
+              </w:rPr>
+              <w:t>Giropay</w:t>
+            </w:r>
+            <w:proofErr w:type="spellEnd"/>
+            <w:r>
+              <w:rPr>
+                <w:i/>
+                <w:iCs/>
+                <w:lang w:val="en-US"/>
+              </w:rPr>
+              <w:br/>
+              <w:t>all preferences are prefixed with “</w:t>
+            </w:r>
+            <w:proofErr w:type="spellStart"/>
+            <w:r>
+              <w:rPr>
+                <w:i/>
+                <w:iCs/>
+                <w:lang w:val="en-US"/>
+              </w:rPr>
+              <w:t>paymentGateway</w:t>
+            </w:r>
+            <w:proofErr w:type="spellEnd"/>
+            <w:r>
+              <w:rPr>
+                <w:i/>
+                <w:iCs/>
+                <w:lang w:val="en-US"/>
+              </w:rPr>
+              <w:t>”</w:t>
+            </w:r>
+          </w:p>
+          <w:p>
+            <w:pPr>
+              <w:pStyle w:val="Listenabsatz"/>
+              <w:spacing w:after="60"/>
+              <w:ind w:left="0"/>
+              <w:contextualSpacing w:val="0"/>
+              <w:rPr>
+                <w:lang w:val="en-US"/>
+              </w:rPr>
+            </w:pPr>
+            <w:r>
+              <w:rPr>
+                <w:i/>
+                <w:iCs/>
+                <w:lang w:val="en-US"/>
+              </w:rPr>
+              <w:t xml:space="preserve">* for description compare with analogue preference for </w:t>
+            </w:r>
+            <w:proofErr w:type="spellStart"/>
+            <w:r>
+              <w:rPr>
+                <w:i/>
+                <w:iCs/>
+                <w:lang w:val="en-US"/>
+              </w:rPr>
+              <w:t>Sofort</w:t>
+            </w:r>
+            <w:proofErr w:type="spellEnd"/>
+            <w:r>
+              <w:rPr>
+                <w:i/>
+                <w:iCs/>
+                <w:lang w:val="en-US"/>
+              </w:rPr>
+              <w:t>. / PayPal</w:t>
+            </w:r>
+          </w:p>
+        </w:tc>
+      </w:tr>
+      <w:tr>
+        <w:tc>
+          <w:tcPr>
+            <w:cnfStyle w:val="001000000000" w:firstRow="0" w:lastRow="0" w:firstColumn="1" w:lastColumn="0" w:oddVBand="0" w:evenVBand="0" w:oddHBand="0" w:evenHBand="0" w:firstRowFirstColumn="0" w:firstRowLastColumn="0" w:lastRowFirstColumn="0" w:lastRowLastColumn="0"/>
+            <w:tcW w:w="3724" w:type="dxa"/>
+          </w:tcPr>
+          <w:p>
+            <w:pPr>
+              <w:pStyle w:val="Listenabsatz"/>
+              <w:spacing w:after="60"/>
+              <w:ind w:left="0"/>
+              <w:contextualSpacing w:val="0"/>
+              <w:rPr>
+                <w:lang w:val="en-US"/>
+              </w:rPr>
+            </w:pPr>
+            <w:proofErr w:type="spellStart"/>
+            <w:r>
+              <w:rPr>
+                <w:lang w:val="en-US"/>
+              </w:rPr>
+              <w:t>GiropayMerchantAccountID</w:t>
+            </w:r>
+            <w:proofErr w:type="spellEnd"/>
+          </w:p>
+        </w:tc>
+        <w:tc>
+          <w:tcPr>
+            <w:tcW w:w="1142" w:type="dxa"/>
+          </w:tcPr>
+          <w:p>
+            <w:pPr>
+              <w:pStyle w:val="Listenabsatz"/>
+              <w:spacing w:after="60"/>
+              <w:ind w:left="0"/>
+              <w:contextualSpacing w:val="0"/>
+              <w:cnfStyle w:val="000000000000" w:firstRow="0" w:lastRow="0" w:firstColumn="0" w:lastColumn="0" w:oddVBand="0" w:evenVBand="0" w:oddHBand="0" w:evenHBand="0" w:firstRowFirstColumn="0" w:firstRowLastColumn="0" w:lastRowFirstColumn="0" w:lastRowLastColumn="0"/>
+              <w:rPr>
+                <w:lang w:val="en-US"/>
+              </w:rPr>
+            </w:pPr>
+            <w:r>
+              <w:rPr>
+                <w:lang w:val="en-US"/>
+              </w:rPr>
+              <w:t>String</w:t>
+            </w:r>
+          </w:p>
+        </w:tc>
+        <w:tc>
+          <w:tcPr>
+            <w:tcW w:w="4190" w:type="dxa"/>
+          </w:tcPr>
+          <w:p>
+            <w:pPr>
+              <w:pStyle w:val="Listenabsatz"/>
+              <w:spacing w:after="60"/>
+              <w:ind w:left="0"/>
+              <w:contextualSpacing w:val="0"/>
+              <w:cnfStyle w:val="000000000000" w:firstRow="0" w:lastRow="0" w:firstColumn="0" w:lastColumn="0" w:oddVBand="0" w:evenVBand="0" w:oddHBand="0" w:evenHBand="0" w:firstRowFirstColumn="0" w:firstRowLastColumn="0" w:lastRowFirstColumn="0" w:lastRowLastColumn="0"/>
+              <w:rPr>
+                <w:lang w:val="en-US"/>
+              </w:rPr>
+            </w:pPr>
+            <w:r>
+              <w:rPr>
+                <w:lang w:val="en-US"/>
+              </w:rPr>
+              <w:t>*</w:t>
+            </w:r>
+          </w:p>
+        </w:tc>
+      </w:tr>
+      <w:tr>
+        <w:trPr>
+          <w:cnfStyle w:val="000000100000" w:firstRow="0" w:lastRow="0" w:firstColumn="0" w:lastColumn="0" w:oddVBand="0" w:evenVBand="0" w:oddHBand="1" w:evenHBand="0" w:firstRowFirstColumn="0" w:firstRowLastColumn="0" w:lastRowFirstColumn="0" w:lastRowLastColumn="0"/>
+        </w:trPr>
+        <w:tc>
+          <w:tcPr>
+            <w:cnfStyle w:val="001000000000" w:firstRow="0" w:lastRow="0" w:firstColumn="1" w:lastColumn="0" w:oddVBand="0" w:evenVBand="0" w:oddHBand="0" w:evenHBand="0" w:firstRowFirstColumn="0" w:firstRowLastColumn="0" w:lastRowFirstColumn="0" w:lastRowLastColumn="0"/>
+            <w:tcW w:w="3724" w:type="dxa"/>
+          </w:tcPr>
+          <w:p>
+            <w:pPr>
+              <w:pStyle w:val="Listenabsatz"/>
+              <w:spacing w:after="60"/>
+              <w:ind w:left="0"/>
+              <w:contextualSpacing w:val="0"/>
+              <w:rPr>
+                <w:lang w:val="en-US"/>
+              </w:rPr>
+            </w:pPr>
+            <w:proofErr w:type="spellStart"/>
+            <w:r>
+              <w:rPr>
+                <w:lang w:val="en-US"/>
+              </w:rPr>
+              <w:t>GiropayHttpUser</w:t>
+            </w:r>
+            <w:proofErr w:type="spellEnd"/>
+          </w:p>
+        </w:tc>
+        <w:tc>
+          <w:tcPr>
+            <w:tcW w:w="1142" w:type="dxa"/>
+          </w:tcPr>
+          <w:p>
+            <w:pPr>
+              <w:pStyle w:val="Listenabsatz"/>
+              <w:spacing w:after="60"/>
+              <w:ind w:left="0"/>
+              <w:contextualSpacing w:val="0"/>
+              <w:cnfStyle w:val="000000100000" w:firstRow="0" w:lastRow="0" w:firstColumn="0" w:lastColumn="0" w:oddVBand="0" w:evenVBand="0" w:oddHBand="1" w:evenHBand="0" w:firstRowFirstColumn="0" w:firstRowLastColumn="0" w:lastRowFirstColumn="0" w:lastRowLastColumn="0"/>
+              <w:rPr>
+                <w:lang w:val="en-US"/>
+              </w:rPr>
+            </w:pPr>
+            <w:r>
+              <w:rPr>
+                <w:lang w:val="en-US"/>
+              </w:rPr>
+              <w:t>String</w:t>
+            </w:r>
+          </w:p>
+        </w:tc>
+        <w:tc>
+          <w:tcPr>
+            <w:tcW w:w="4190" w:type="dxa"/>
+          </w:tcPr>
+          <w:p>
+            <w:pPr>
+              <w:pStyle w:val="Listenabsatz"/>
+              <w:spacing w:after="60"/>
+              <w:ind w:left="0"/>
+              <w:contextualSpacing w:val="0"/>
+              <w:cnfStyle w:val="000000100000" w:firstRow="0" w:lastRow="0" w:firstColumn="0" w:lastColumn="0" w:oddVBand="0" w:evenVBand="0" w:oddHBand="1" w:evenHBand="0" w:firstRowFirstColumn="0" w:firstRowLastColumn="0" w:lastRowFirstColumn="0" w:lastRowLastColumn="0"/>
+              <w:rPr>
+                <w:lang w:val="en-US"/>
+              </w:rPr>
+            </w:pPr>
+            <w:r>
+              <w:rPr>
+                <w:lang w:val="en-US"/>
+              </w:rPr>
+              <w:t>*</w:t>
+            </w:r>
+          </w:p>
+        </w:tc>
+      </w:tr>
+      <w:tr>
+        <w:tc>
+          <w:tcPr>
+            <w:cnfStyle w:val="001000000000" w:firstRow="0" w:lastRow="0" w:firstColumn="1" w:lastColumn="0" w:oddVBand="0" w:evenVBand="0" w:oddHBand="0" w:evenHBand="0" w:firstRowFirstColumn="0" w:firstRowLastColumn="0" w:lastRowFirstColumn="0" w:lastRowLastColumn="0"/>
+            <w:tcW w:w="3724" w:type="dxa"/>
+          </w:tcPr>
+          <w:p>
+            <w:pPr>
+              <w:pStyle w:val="Listenabsatz"/>
+              <w:spacing w:after="60"/>
+              <w:ind w:left="0"/>
+              <w:contextualSpacing w:val="0"/>
+              <w:rPr>
+                <w:lang w:val="en-US"/>
+              </w:rPr>
+            </w:pPr>
+            <w:proofErr w:type="spellStart"/>
+            <w:r>
+              <w:rPr>
+                <w:lang w:val="en-US"/>
+              </w:rPr>
+              <w:t>GiropayHttpPassword</w:t>
+            </w:r>
+            <w:proofErr w:type="spellEnd"/>
+          </w:p>
+        </w:tc>
+        <w:tc>
+          <w:tcPr>
+            <w:tcW w:w="1142" w:type="dxa"/>
+          </w:tcPr>
+          <w:p>
+            <w:pPr>
+              <w:pStyle w:val="Listenabsatz"/>
+              <w:spacing w:after="60"/>
+              <w:ind w:left="0"/>
+              <w:contextualSpacing w:val="0"/>
+              <w:cnfStyle w:val="000000000000" w:firstRow="0" w:lastRow="0" w:firstColumn="0" w:lastColumn="0" w:oddVBand="0" w:evenVBand="0" w:oddHBand="0" w:evenHBand="0" w:firstRowFirstColumn="0" w:firstRowLastColumn="0" w:lastRowFirstColumn="0" w:lastRowLastColumn="0"/>
+              <w:rPr>
+                <w:lang w:val="en-US"/>
+              </w:rPr>
+            </w:pPr>
+            <w:r>
+              <w:rPr>
+                <w:lang w:val="en-US"/>
+              </w:rPr>
+              <w:t>String</w:t>
+            </w:r>
+          </w:p>
+        </w:tc>
+        <w:tc>
+          <w:tcPr>
+            <w:tcW w:w="4190" w:type="dxa"/>
+          </w:tcPr>
+          <w:p>
+            <w:pPr>
+              <w:pStyle w:val="Listenabsatz"/>
+              <w:spacing w:after="60"/>
+              <w:ind w:left="0"/>
+              <w:contextualSpacing w:val="0"/>
+              <w:cnfStyle w:val="000000000000" w:firstRow="0" w:lastRow="0" w:firstColumn="0" w:lastColumn="0" w:oddVBand="0" w:evenVBand="0" w:oddHBand="0" w:evenHBand="0" w:firstRowFirstColumn="0" w:firstRowLastColumn="0" w:lastRowFirstColumn="0" w:lastRowLastColumn="0"/>
+              <w:rPr>
+                <w:lang w:val="en-US"/>
+              </w:rPr>
+            </w:pPr>
+            <w:r>
+              <w:rPr>
+                <w:lang w:val="en-US"/>
+              </w:rPr>
+              <w:t>*</w:t>
+            </w:r>
+          </w:p>
+        </w:tc>
+      </w:tr>
+      <w:tr>
+        <w:trPr>
+          <w:cnfStyle w:val="000000100000" w:firstRow="0" w:lastRow="0" w:firstColumn="0" w:lastColumn="0" w:oddVBand="0" w:evenVBand="0" w:oddHBand="1" w:evenHBand="0" w:firstRowFirstColumn="0" w:firstRowLastColumn="0" w:lastRowFirstColumn="0" w:lastRowLastColumn="0"/>
+        </w:trPr>
+        <w:tc>
+          <w:tcPr>
+            <w:cnfStyle w:val="001000000000" w:firstRow="0" w:lastRow="0" w:firstColumn="1" w:lastColumn="0" w:oddVBand="0" w:evenVBand="0" w:oddHBand="0" w:evenHBand="0" w:firstRowFirstColumn="0" w:firstRowLastColumn="0" w:lastRowFirstColumn="0" w:lastRowLastColumn="0"/>
+            <w:tcW w:w="3724" w:type="dxa"/>
+          </w:tcPr>
+          <w:p>
+            <w:pPr>
+              <w:pStyle w:val="Listenabsatz"/>
+              <w:spacing w:after="60"/>
+              <w:ind w:left="0"/>
+              <w:contextualSpacing w:val="0"/>
+              <w:rPr>
+                <w:lang w:val="en-US"/>
+              </w:rPr>
+            </w:pPr>
+            <w:proofErr w:type="spellStart"/>
+            <w:r>
+              <w:rPr>
+                <w:lang w:val="en-US"/>
+              </w:rPr>
+              <w:t>GiropayBaseUrl</w:t>
+            </w:r>
+            <w:proofErr w:type="spellEnd"/>
+          </w:p>
+        </w:tc>
+        <w:tc>
+          <w:tcPr>
+            <w:tcW w:w="1142" w:type="dxa"/>
+          </w:tcPr>
+          <w:p>
+            <w:pPr>
+              <w:pStyle w:val="Listenabsatz"/>
+              <w:spacing w:after="60"/>
+              <w:ind w:left="0"/>
+              <w:contextualSpacing w:val="0"/>
+              <w:cnfStyle w:val="000000100000" w:firstRow="0" w:lastRow="0" w:firstColumn="0" w:lastColumn="0" w:oddVBand="0" w:evenVBand="0" w:oddHBand="1" w:evenHBand="0" w:firstRowFirstColumn="0" w:firstRowLastColumn="0" w:lastRowFirstColumn="0" w:lastRowLastColumn="0"/>
+              <w:rPr>
+                <w:lang w:val="en-US"/>
+              </w:rPr>
+            </w:pPr>
+            <w:r>
+              <w:rPr>
+                <w:lang w:val="en-US"/>
+              </w:rPr>
+              <w:t>String</w:t>
+            </w:r>
+          </w:p>
+        </w:tc>
+        <w:tc>
+          <w:tcPr>
+            <w:tcW w:w="4190" w:type="dxa"/>
+          </w:tcPr>
+          <w:p>
+            <w:pPr>
+              <w:pStyle w:val="Listenabsatz"/>
+              <w:spacing w:after="60"/>
+              <w:ind w:left="0"/>
+              <w:contextualSpacing w:val="0"/>
+              <w:cnfStyle w:val="000000100000" w:firstRow="0" w:lastRow="0" w:firstColumn="0" w:lastColumn="0" w:oddVBand="0" w:evenVBand="0" w:oddHBand="1" w:evenHBand="0" w:firstRowFirstColumn="0" w:firstRowLastColumn="0" w:lastRowFirstColumn="0" w:lastRowLastColumn="0"/>
+              <w:rPr>
+                <w:lang w:val="en-US"/>
+              </w:rPr>
+            </w:pPr>
+            <w:r>
+              <w:rPr>
+                <w:lang w:val="en-US"/>
+              </w:rPr>
+              <w:t>*</w:t>
+            </w:r>
+          </w:p>
+        </w:tc>
+      </w:tr>
+      <w:tr>
+        <w:tc>
+          <w:tcPr>
+            <w:cnfStyle w:val="001000000000" w:firstRow="0" w:lastRow="0" w:firstColumn="1" w:lastColumn="0" w:oddVBand="0" w:evenVBand="0" w:oddHBand="0" w:evenHBand="0" w:firstRowFirstColumn="0" w:firstRowLastColumn="0" w:lastRowFirstColumn="0" w:lastRowLastColumn="0"/>
+            <w:tcW w:w="3724" w:type="dxa"/>
+          </w:tcPr>
+          <w:p>
+            <w:pPr>
+              <w:pStyle w:val="Listenabsatz"/>
+              <w:spacing w:after="60"/>
+              <w:ind w:left="0"/>
+              <w:contextualSpacing w:val="0"/>
+              <w:rPr>
+                <w:lang w:val="en-US"/>
+              </w:rPr>
+            </w:pPr>
+            <w:proofErr w:type="spellStart"/>
+            <w:r>
+              <w:rPr>
+                <w:lang w:val="en-US"/>
+              </w:rPr>
+              <w:t>GiropaySecret</w:t>
+            </w:r>
+            <w:proofErr w:type="spellEnd"/>
+          </w:p>
+        </w:tc>
+        <w:tc>
+          <w:tcPr>
+            <w:tcW w:w="1142" w:type="dxa"/>
+          </w:tcPr>
+          <w:p>
+            <w:pPr>
+              <w:pStyle w:val="Listenabsatz"/>
+              <w:spacing w:after="60"/>
+              <w:ind w:left="0"/>
+              <w:contextualSpacing w:val="0"/>
+              <w:cnfStyle w:val="000000000000" w:firstRow="0" w:lastRow="0" w:firstColumn="0" w:lastColumn="0" w:oddVBand="0" w:evenVBand="0" w:oddHBand="0" w:evenHBand="0" w:firstRowFirstColumn="0" w:firstRowLastColumn="0" w:lastRowFirstColumn="0" w:lastRowLastColumn="0"/>
+              <w:rPr>
+                <w:lang w:val="en-US"/>
+              </w:rPr>
+            </w:pPr>
+            <w:r>
+              <w:rPr>
+                <w:lang w:val="en-US"/>
+              </w:rPr>
+              <w:t>String</w:t>
+            </w:r>
+          </w:p>
+        </w:tc>
+        <w:tc>
+          <w:tcPr>
+            <w:tcW w:w="4190" w:type="dxa"/>
+          </w:tcPr>
+          <w:p>
+            <w:pPr>
+              <w:pStyle w:val="Listenabsatz"/>
+              <w:spacing w:after="60"/>
+              <w:ind w:left="0"/>
+              <w:contextualSpacing w:val="0"/>
+              <w:cnfStyle w:val="000000000000" w:firstRow="0" w:lastRow="0" w:firstColumn="0" w:lastColumn="0" w:oddVBand="0" w:evenVBand="0" w:oddHBand="0" w:evenHBand="0" w:firstRowFirstColumn="0" w:firstRowLastColumn="0" w:lastRowFirstColumn="0" w:lastRowLastColumn="0"/>
+              <w:rPr>
+                <w:lang w:val="en-US"/>
+              </w:rPr>
+            </w:pPr>
+            <w:r>
+              <w:rPr>
+                <w:lang w:val="en-US"/>
+              </w:rPr>
+              <w:t>*</w:t>
+            </w:r>
+          </w:p>
+        </w:tc>
+      </w:tr>
+      <w:tr>
+        <w:trPr>
+          <w:cnfStyle w:val="000000100000" w:firstRow="0" w:lastRow="0" w:firstColumn="0" w:lastColumn="0" w:oddVBand="0" w:evenVBand="0" w:oddHBand="1" w:evenHBand="0" w:firstRowFirstColumn="0" w:firstRowLastColumn="0" w:lastRowFirstColumn="0" w:lastRowLastColumn="0"/>
+        </w:trPr>
+        <w:tc>
+          <w:tcPr>
+            <w:cnfStyle w:val="001000000000" w:firstRow="0" w:lastRow="0" w:firstColumn="1" w:lastColumn="0" w:oddVBand="0" w:evenVBand="0" w:oddHBand="0" w:evenHBand="0" w:firstRowFirstColumn="0" w:firstRowLastColumn="0" w:lastRowFirstColumn="0" w:lastRowLastColumn="0"/>
+            <w:tcW w:w="3724" w:type="dxa"/>
+          </w:tcPr>
+          <w:p>
+            <w:pPr>
+              <w:pStyle w:val="Listenabsatz"/>
+              <w:spacing w:after="60"/>
+              <w:ind w:left="0"/>
+              <w:contextualSpacing w:val="0"/>
+              <w:rPr>
+                <w:lang w:val="en-US"/>
+              </w:rPr>
+            </w:pPr>
+            <w:proofErr w:type="spellStart"/>
+            <w:r>
+              <w:rPr>
+                <w:lang w:val="en-US"/>
+              </w:rPr>
+              <w:t>GiropaySendAccitionalData</w:t>
+            </w:r>
+            <w:proofErr w:type="spellEnd"/>
+          </w:p>
+        </w:tc>
+        <w:tc>
+          <w:tcPr>
+            <w:tcW w:w="1142" w:type="dxa"/>
+          </w:tcPr>
+          <w:p>
+            <w:pPr>
+              <w:pStyle w:val="Listenabsatz"/>
+              <w:spacing w:after="60"/>
+              <w:ind w:left="0"/>
+              <w:contextualSpacing w:val="0"/>
+              <w:cnfStyle w:val="000000100000" w:firstRow="0" w:lastRow="0" w:firstColumn="0" w:lastColumn="0" w:oddVBand="0" w:evenVBand="0" w:oddHBand="1" w:evenHBand="0" w:firstRowFirstColumn="0" w:firstRowLastColumn="0" w:lastRowFirstColumn="0" w:lastRowLastColumn="0"/>
+              <w:rPr>
+                <w:lang w:val="en-US"/>
+              </w:rPr>
+            </w:pPr>
+            <w:r>
+              <w:rPr>
+                <w:lang w:val="en-US"/>
+              </w:rPr>
+              <w:t>Boolean</w:t>
+            </w:r>
+          </w:p>
+        </w:tc>
+        <w:tc>
+          <w:tcPr>
+            <w:tcW w:w="4190" w:type="dxa"/>
+          </w:tcPr>
+          <w:p>
+            <w:pPr>
+              <w:pStyle w:val="Listenabsatz"/>
+              <w:spacing w:after="60"/>
+              <w:ind w:left="0"/>
+              <w:contextualSpacing w:val="0"/>
+              <w:cnfStyle w:val="000000100000" w:firstRow="0" w:lastRow="0" w:firstColumn="0" w:lastColumn="0" w:oddVBand="0" w:evenVBand="0" w:oddHBand="1" w:evenHBand="0" w:firstRowFirstColumn="0" w:firstRowLastColumn="0" w:lastRowFirstColumn="0" w:lastRowLastColumn="0"/>
+              <w:rPr>
+                <w:lang w:val="en-US"/>
+              </w:rPr>
+            </w:pPr>
+            <w:r>
+              <w:rPr>
+                <w:lang w:val="en-US"/>
+              </w:rPr>
+              <w:t>*</w:t>
+            </w:r>
+            <w:bookmarkStart w:id="9" w:name="_GoBack"/>
+            <w:bookmarkEnd w:id="9"/>
           </w:p>
         </w:tc>
       </w:tr>
@@ -10662,13 +11718,14 @@
       </w:r>
       <w:r>
         <w:rPr>
+          <w:noProof/>
           <w:lang w:val="en-US"/>
         </w:rPr>
         <w:drawing>
-          <wp:inline distT="0" distB="0" distL="0" distR="0" wp14:anchorId="5876A1D6" wp14:editId="0621B9EC">
-            <wp:extent cx="5756910" cy="4677410"/>
-            <wp:effectExtent l="0" t="0" r="0" b="0"/>
-            <wp:docPr id="15" name="Grafik 15"/>
+          <wp:inline distT="0" distB="0" distL="0" distR="0" wp14:anchorId="7202CC43" wp14:editId="30121ED1">
+            <wp:extent cx="5756910" cy="3220085"/>
+            <wp:effectExtent l="0" t="0" r="0" b="5715"/>
+            <wp:docPr id="3" name="Grafik 3"/>
             <wp:cNvGraphicFramePr>
               <a:graphicFrameLocks xmlns:a="http://schemas.openxmlformats.org/drawingml/2006/main" noChangeAspect="1"/>
             </wp:cNvGraphicFramePr>
@@ -10688,7 +11745,7 @@
                   <pic:spPr>
                     <a:xfrm>
                       <a:off x="0" y="0"/>
-                      <a:ext cx="5756910" cy="4677410"/>
+                      <a:ext cx="5756910" cy="3220085"/>
                     </a:xfrm>
                     <a:prstGeom prst="rect">
                       <a:avLst/>
@@ -10767,9 +11824,9 @@
       </w:pPr>
       <w:r>
         <w:rPr>
-          <w:lang w:val="en-US"/>
-        </w:rPr>
-        <w:lastRenderedPageBreak/>
+          <w:noProof/>
+          <w:lang w:val="en-US"/>
+        </w:rPr>
         <w:drawing>
           <wp:inline distT="0" distB="0" distL="0" distR="0" wp14:anchorId="12E54582" wp14:editId="729E285D">
             <wp:extent cx="5756910" cy="3459480"/>
@@ -10825,6 +11882,7 @@
         <w:rPr>
           <w:lang w:val="en-US"/>
         </w:rPr>
+        <w:lastRenderedPageBreak/>
         <w:t>js</w:t>
       </w:r>
       <w:proofErr w:type="spellEnd"/>
@@ -11072,7 +12130,6 @@
         <w:rPr>
           <w:lang w:val="en-US"/>
         </w:rPr>
-        <w:lastRenderedPageBreak/>
         <w:t>scripts/</w:t>
       </w:r>
       <w:proofErr w:type="spellStart"/>
@@ -11368,6 +12425,7 @@
           <w:szCs w:val="24"/>
           <w:lang w:val="en-US"/>
         </w:rPr>
+        <w:lastRenderedPageBreak/>
         <w:t>The result should look like this:</w:t>
       </w:r>
     </w:p>
@@ -11467,7 +12525,6 @@
           <w:szCs w:val="24"/>
           <w:lang w:val="en-US"/>
         </w:rPr>
-        <w:lastRenderedPageBreak/>
         <w:drawing>
           <wp:inline distT="0" distB="0" distL="0" distR="0" wp14:anchorId="7312037E" wp14:editId="46C28153">
             <wp:extent cx="5756910" cy="2048510"/>
@@ -11706,10 +12763,12 @@
       <w:r>
         <w:rPr>
           <w:rFonts w:asciiTheme="minorHAnsi" w:hAnsiTheme="minorHAnsi" w:cstheme="minorHAnsi"/>
-          <w:sz w:val="24"/>
-          <w:szCs w:val="24"/>
-          <w:lang w:val="en-US"/>
-        </w:rPr>
+          <w:noProof/>
+          <w:sz w:val="24"/>
+          <w:szCs w:val="24"/>
+          <w:lang w:val="en-US"/>
+        </w:rPr>
+        <w:lastRenderedPageBreak/>
         <w:drawing>
           <wp:inline distT="0" distB="0" distL="0" distR="0" wp14:anchorId="20D5D744" wp14:editId="70DD40DB">
             <wp:extent cx="5756910" cy="1932940"/>
@@ -12278,7 +13337,6 @@
           <w:szCs w:val="24"/>
           <w:lang w:val="en-US"/>
         </w:rPr>
-        <w:lastRenderedPageBreak/>
         <w:drawing>
           <wp:inline distT="0" distB="0" distL="0" distR="0" wp14:anchorId="24D6B360" wp14:editId="618F2D56">
             <wp:extent cx="5756910" cy="576580"/>
@@ -12487,7 +13545,18 @@
           <w:szCs w:val="24"/>
           <w:lang w:val="en-US"/>
         </w:rPr>
-        <w:t>).removePaymentInstrumentsFromBasket</w:t>
+        <w:t>).re</w:t>
+      </w:r>
+      <w:r>
+        <w:rPr>
+          <w:rFonts w:asciiTheme="minorHAnsi" w:hAnsiTheme="minorHAnsi" w:cstheme="minorHAnsi"/>
+          <w:i/>
+          <w:sz w:val="24"/>
+          <w:szCs w:val="24"/>
+          <w:lang w:val="en-US"/>
+        </w:rPr>
+        <w:lastRenderedPageBreak/>
+        <w:t>movePaymentInstrumentsFromBasket</w:t>
       </w:r>
       <w:proofErr w:type="gramEnd"/>
       <w:r>
@@ -12794,7 +13863,6 @@
           <w:szCs w:val="24"/>
           <w:lang w:val="en-US"/>
         </w:rPr>
-        <w:lastRenderedPageBreak/>
         <w:t>}  else</w:t>
       </w:r>
       <w:proofErr w:type="gramEnd"/>
@@ -13197,6 +14265,16 @@
           <w:lang w:val="en-US"/>
         </w:rPr>
         <w:br/>
+      </w:r>
+      <w:r>
+        <w:rPr>
+          <w:rFonts w:asciiTheme="minorHAnsi" w:hAnsiTheme="minorHAnsi" w:cstheme="minorHAnsi"/>
+          <w:i/>
+          <w:sz w:val="24"/>
+          <w:szCs w:val="24"/>
+          <w:lang w:val="en-US"/>
+        </w:rPr>
+        <w:lastRenderedPageBreak/>
         <w:t>} else if (</w:t>
       </w:r>
       <w:proofErr w:type="spellStart"/>
@@ -13559,7 +14637,6 @@
           <w:szCs w:val="24"/>
           <w:lang w:val="en-US"/>
         </w:rPr>
-        <w:lastRenderedPageBreak/>
         <w:drawing>
           <wp:inline distT="0" distB="0" distL="0" distR="0" wp14:anchorId="0FD6E9B5" wp14:editId="5650F7BE">
             <wp:extent cx="5756910" cy="3193415"/>
@@ -13842,6 +14919,7 @@
         <w:rPr>
           <w:lang w:val="en-US"/>
         </w:rPr>
+        <w:lastRenderedPageBreak/>
         <w:t>Jobs</w:t>
       </w:r>
       <w:bookmarkEnd w:id="24"/>
@@ -13982,7 +15060,6 @@
           <w:u w:val="single"/>
           <w:lang w:val="en-US"/>
         </w:rPr>
-        <w:lastRenderedPageBreak/>
         <w:drawing>
           <wp:inline distT="0" distB="0" distL="0" distR="0" wp14:anchorId="1472BD36" wp14:editId="4F230599">
             <wp:extent cx="1616463" cy="2062384"/>
@@ -14572,6 +15649,110 @@
                 <w:lang w:val="en-US"/>
               </w:rPr>
               <w:t>.</w:t>
+            </w:r>
+          </w:p>
+        </w:tc>
+      </w:tr>
+      <w:tr>
+        <w:tc>
+          <w:tcPr>
+            <w:tcW w:w="1271" w:type="dxa"/>
+          </w:tcPr>
+          <w:p>
+            <w:pPr>
+              <w:rPr>
+                <w:rFonts w:cstheme="minorHAnsi"/>
+                <w:lang w:val="en-US"/>
+              </w:rPr>
+            </w:pPr>
+            <w:r>
+              <w:rPr>
+                <w:rFonts w:cstheme="minorHAnsi"/>
+                <w:lang w:val="en-US"/>
+              </w:rPr>
+              <w:t>1.1.0</w:t>
+            </w:r>
+          </w:p>
+        </w:tc>
+        <w:tc>
+          <w:tcPr>
+            <w:tcW w:w="1701" w:type="dxa"/>
+          </w:tcPr>
+          <w:p>
+            <w:pPr>
+              <w:rPr>
+                <w:rFonts w:cstheme="minorHAnsi"/>
+                <w:lang w:val="en-US"/>
+              </w:rPr>
+            </w:pPr>
+            <w:r>
+              <w:rPr>
+                <w:rFonts w:cstheme="minorHAnsi"/>
+                <w:lang w:val="en-US"/>
+              </w:rPr>
+              <w:t>Jun 16, 2019</w:t>
+            </w:r>
+          </w:p>
+        </w:tc>
+        <w:tc>
+          <w:tcPr>
+            <w:tcW w:w="6084" w:type="dxa"/>
+          </w:tcPr>
+          <w:p>
+            <w:pPr>
+              <w:rPr>
+                <w:rFonts w:cstheme="minorHAnsi"/>
+                <w:lang w:val="en-US"/>
+              </w:rPr>
+            </w:pPr>
+            <w:r>
+              <w:rPr>
+                <w:rFonts w:cstheme="minorHAnsi"/>
+                <w:lang w:val="en-US"/>
+              </w:rPr>
+              <w:t>Payment methods:</w:t>
+            </w:r>
+          </w:p>
+          <w:p>
+            <w:pPr>
+              <w:pStyle w:val="Listenabsatz"/>
+              <w:numPr>
+                <w:ilvl w:val="0"/>
+                <w:numId w:val="9"/>
+              </w:numPr>
+              <w:rPr>
+                <w:rFonts w:cstheme="minorHAnsi"/>
+                <w:lang w:val="en-US"/>
+              </w:rPr>
+            </w:pPr>
+            <w:proofErr w:type="spellStart"/>
+            <w:r>
+              <w:rPr>
+                <w:rFonts w:cstheme="minorHAnsi"/>
+                <w:lang w:val="en-US"/>
+              </w:rPr>
+              <w:t>Giropay</w:t>
+            </w:r>
+            <w:proofErr w:type="spellEnd"/>
+          </w:p>
+          <w:p>
+            <w:pPr>
+              <w:pStyle w:val="Listenabsatz"/>
+              <w:numPr>
+                <w:ilvl w:val="0"/>
+                <w:numId w:val="9"/>
+              </w:numPr>
+              <w:rPr>
+                <w:rFonts w:cstheme="minorHAnsi"/>
+                <w:lang w:val="en-US"/>
+              </w:rPr>
+            </w:pPr>
+            <w:r>
+              <w:rPr>
+                <w:rFonts w:cstheme="minorHAnsi"/>
+                <w:lang w:val="en-US"/>
+              </w:rPr>
+              <w:t>iDEAL</w:t>
             </w:r>
           </w:p>
         </w:tc>
@@ -17133,6 +18314,7 @@
   <w:style w:type="character" w:default="1" w:styleId="Absatz-Standardschriftart">
     <w:name w:val="Default Paragraph Font"/>
     <w:uiPriority w:val="1"/>
+    <w:semiHidden/>
     <w:unhideWhenUsed/>
   </w:style>
   <w:style w:type="table" w:default="1" w:styleId="NormaleTabelle">
@@ -18000,7 +19182,7 @@
 </file>
 
 <file path=customXml/itemProps1.xml><?xml version="1.0" encoding="utf-8"?>
-<ds:datastoreItem xmlns:ds="http://schemas.openxmlformats.org/officeDocument/2006/customXml" ds:itemID="{9988EA28-2DD2-184F-B2CC-8DB8F375D486}">
+<ds:datastoreItem xmlns:ds="http://schemas.openxmlformats.org/officeDocument/2006/customXml" ds:itemID="{2BFB4310-B8FC-3B42-A213-9F78C1F1D5C3}">
   <ds:schemaRefs>
     <ds:schemaRef ds:uri="http://schemas.openxmlformats.org/officeDocument/2006/bibliography"/>
   </ds:schemaRefs>

</xml_diff>

<commit_message>
describe bm extension in integration guide
</commit_message>
<xml_diff>
--- a/documentation/int_wirecard.19.1.0.docx
+++ b/documentation/int_wirecard.19.1.0.docx
@@ -182,8 +182,6 @@
           <w:r>
             <w:t>Inhaltsverzeichnis</w:t>
           </w:r>
-          <w:bookmarkStart w:id="0" w:name="_GoBack"/>
-          <w:bookmarkEnd w:id="0"/>
         </w:p>
         <w:p>
           <w:pPr>
@@ -219,7 +217,7 @@
             </w:rPr>
             <w:fldChar w:fldCharType="separate"/>
           </w:r>
-          <w:hyperlink w:anchor="_Toc10727839" w:history="1">
+          <w:hyperlink w:anchor="_Toc12515856" w:history="1">
             <w:r>
               <w:rPr>
                 <w:rStyle w:val="Hyperlink"/>
@@ -267,7 +265,7 @@
                 <w:noProof/>
                 <w:webHidden/>
               </w:rPr>
-              <w:instrText xml:space="preserve"> PAGEREF _Toc10727839 \h </w:instrText>
+              <w:instrText xml:space="preserve"> PAGEREF _Toc12515856 \h </w:instrText>
             </w:r>
             <w:r>
               <w:rPr>
@@ -315,7 +313,7 @@
               <w:lang w:eastAsia="de-DE"/>
             </w:rPr>
           </w:pPr>
-          <w:hyperlink w:anchor="_Toc10727840" w:history="1">
+          <w:hyperlink w:anchor="_Toc12515857" w:history="1">
             <w:r>
               <w:rPr>
                 <w:rStyle w:val="Hyperlink"/>
@@ -363,7 +361,7 @@
                 <w:noProof/>
                 <w:webHidden/>
               </w:rPr>
-              <w:instrText xml:space="preserve"> PAGEREF _Toc10727840 \h </w:instrText>
+              <w:instrText xml:space="preserve"> PAGEREF _Toc12515857 \h </w:instrText>
             </w:r>
             <w:r>
               <w:rPr>
@@ -411,7 +409,7 @@
               <w:lang w:eastAsia="de-DE"/>
             </w:rPr>
           </w:pPr>
-          <w:hyperlink w:anchor="_Toc10727841" w:history="1">
+          <w:hyperlink w:anchor="_Toc12515858" w:history="1">
             <w:r>
               <w:rPr>
                 <w:rStyle w:val="Hyperlink"/>
@@ -459,7 +457,7 @@
                 <w:noProof/>
                 <w:webHidden/>
               </w:rPr>
-              <w:instrText xml:space="preserve"> PAGEREF _Toc10727841 \h </w:instrText>
+              <w:instrText xml:space="preserve"> PAGEREF _Toc12515858 \h </w:instrText>
             </w:r>
             <w:r>
               <w:rPr>
@@ -507,7 +505,7 @@
               <w:lang w:eastAsia="de-DE"/>
             </w:rPr>
           </w:pPr>
-          <w:hyperlink w:anchor="_Toc10727842" w:history="1">
+          <w:hyperlink w:anchor="_Toc12515859" w:history="1">
             <w:r>
               <w:rPr>
                 <w:rStyle w:val="Hyperlink"/>
@@ -555,7 +553,7 @@
                 <w:noProof/>
                 <w:webHidden/>
               </w:rPr>
-              <w:instrText xml:space="preserve"> PAGEREF _Toc10727842 \h </w:instrText>
+              <w:instrText xml:space="preserve"> PAGEREF _Toc12515859 \h </w:instrText>
             </w:r>
             <w:r>
               <w:rPr>
@@ -603,7 +601,7 @@
               <w:lang w:eastAsia="de-DE"/>
             </w:rPr>
           </w:pPr>
-          <w:hyperlink w:anchor="_Toc10727843" w:history="1">
+          <w:hyperlink w:anchor="_Toc12515860" w:history="1">
             <w:r>
               <w:rPr>
                 <w:rStyle w:val="Hyperlink"/>
@@ -651,7 +649,7 @@
                 <w:noProof/>
                 <w:webHidden/>
               </w:rPr>
-              <w:instrText xml:space="preserve"> PAGEREF _Toc10727843 \h </w:instrText>
+              <w:instrText xml:space="preserve"> PAGEREF _Toc12515860 \h </w:instrText>
             </w:r>
             <w:r>
               <w:rPr>
@@ -699,7 +697,7 @@
               <w:lang w:eastAsia="de-DE"/>
             </w:rPr>
           </w:pPr>
-          <w:hyperlink w:anchor="_Toc10727844" w:history="1">
+          <w:hyperlink w:anchor="_Toc12515861" w:history="1">
             <w:r>
               <w:rPr>
                 <w:rStyle w:val="Hyperlink"/>
@@ -747,7 +745,7 @@
                 <w:noProof/>
                 <w:webHidden/>
               </w:rPr>
-              <w:instrText xml:space="preserve"> PAGEREF _Toc10727844 \h </w:instrText>
+              <w:instrText xml:space="preserve"> PAGEREF _Toc12515861 \h </w:instrText>
             </w:r>
             <w:r>
               <w:rPr>
@@ -795,7 +793,7 @@
               <w:lang w:eastAsia="de-DE"/>
             </w:rPr>
           </w:pPr>
-          <w:hyperlink w:anchor="_Toc10727845" w:history="1">
+          <w:hyperlink w:anchor="_Toc12515862" w:history="1">
             <w:r>
               <w:rPr>
                 <w:rStyle w:val="Hyperlink"/>
@@ -843,7 +841,7 @@
                 <w:noProof/>
                 <w:webHidden/>
               </w:rPr>
-              <w:instrText xml:space="preserve"> PAGEREF _Toc10727845 \h </w:instrText>
+              <w:instrText xml:space="preserve"> PAGEREF _Toc12515862 \h </w:instrText>
             </w:r>
             <w:r>
               <w:rPr>
@@ -889,7 +887,7 @@
               <w:lang w:eastAsia="de-DE"/>
             </w:rPr>
           </w:pPr>
-          <w:hyperlink w:anchor="_Toc10727846" w:history="1">
+          <w:hyperlink w:anchor="_Toc12515863" w:history="1">
             <w:r>
               <w:rPr>
                 <w:rStyle w:val="Hyperlink"/>
@@ -935,7 +933,7 @@
                 <w:noProof/>
                 <w:webHidden/>
               </w:rPr>
-              <w:instrText xml:space="preserve"> PAGEREF _Toc10727846 \h </w:instrText>
+              <w:instrText xml:space="preserve"> PAGEREF _Toc12515863 \h </w:instrText>
             </w:r>
             <w:r>
               <w:rPr>
@@ -981,7 +979,7 @@
               <w:lang w:eastAsia="de-DE"/>
             </w:rPr>
           </w:pPr>
-          <w:hyperlink w:anchor="_Toc10727847" w:history="1">
+          <w:hyperlink w:anchor="_Toc12515864" w:history="1">
             <w:r>
               <w:rPr>
                 <w:rStyle w:val="Hyperlink"/>
@@ -1027,7 +1025,7 @@
                 <w:noProof/>
                 <w:webHidden/>
               </w:rPr>
-              <w:instrText xml:space="preserve"> PAGEREF _Toc10727847 \h </w:instrText>
+              <w:instrText xml:space="preserve"> PAGEREF _Toc12515864 \h </w:instrText>
             </w:r>
             <w:r>
               <w:rPr>
@@ -1075,7 +1073,7 @@
               <w:lang w:eastAsia="de-DE"/>
             </w:rPr>
           </w:pPr>
-          <w:hyperlink w:anchor="_Toc10727848" w:history="1">
+          <w:hyperlink w:anchor="_Toc12515865" w:history="1">
             <w:r>
               <w:rPr>
                 <w:rStyle w:val="Hyperlink"/>
@@ -1123,7 +1121,7 @@
                 <w:noProof/>
                 <w:webHidden/>
               </w:rPr>
-              <w:instrText xml:space="preserve"> PAGEREF _Toc10727848 \h </w:instrText>
+              <w:instrText xml:space="preserve"> PAGEREF _Toc12515865 \h </w:instrText>
             </w:r>
             <w:r>
               <w:rPr>
@@ -1169,7 +1167,7 @@
               <w:lang w:eastAsia="de-DE"/>
             </w:rPr>
           </w:pPr>
-          <w:hyperlink w:anchor="_Toc10727849" w:history="1">
+          <w:hyperlink w:anchor="_Toc12515866" w:history="1">
             <w:r>
               <w:rPr>
                 <w:rStyle w:val="Hyperlink"/>
@@ -1215,7 +1213,7 @@
                 <w:noProof/>
                 <w:webHidden/>
               </w:rPr>
-              <w:instrText xml:space="preserve"> PAGEREF _Toc10727849 \h </w:instrText>
+              <w:instrText xml:space="preserve"> PAGEREF _Toc12515866 \h </w:instrText>
             </w:r>
             <w:r>
               <w:rPr>
@@ -1261,7 +1259,7 @@
               <w:lang w:eastAsia="de-DE"/>
             </w:rPr>
           </w:pPr>
-          <w:hyperlink w:anchor="_Toc10727850" w:history="1">
+          <w:hyperlink w:anchor="_Toc12515867" w:history="1">
             <w:r>
               <w:rPr>
                 <w:rStyle w:val="Hyperlink"/>
@@ -1307,7 +1305,7 @@
                 <w:noProof/>
                 <w:webHidden/>
               </w:rPr>
-              <w:instrText xml:space="preserve"> PAGEREF _Toc10727850 \h </w:instrText>
+              <w:instrText xml:space="preserve"> PAGEREF _Toc12515867 \h </w:instrText>
             </w:r>
             <w:r>
               <w:rPr>
@@ -1353,7 +1351,7 @@
               <w:lang w:eastAsia="de-DE"/>
             </w:rPr>
           </w:pPr>
-          <w:hyperlink w:anchor="_Toc10727851" w:history="1">
+          <w:hyperlink w:anchor="_Toc12515868" w:history="1">
             <w:r>
               <w:rPr>
                 <w:rStyle w:val="Hyperlink"/>
@@ -1399,7 +1397,7 @@
                 <w:noProof/>
                 <w:webHidden/>
               </w:rPr>
-              <w:instrText xml:space="preserve"> PAGEREF _Toc10727851 \h </w:instrText>
+              <w:instrText xml:space="preserve"> PAGEREF _Toc12515868 \h </w:instrText>
             </w:r>
             <w:r>
               <w:rPr>
@@ -1445,7 +1443,7 @@
               <w:lang w:eastAsia="de-DE"/>
             </w:rPr>
           </w:pPr>
-          <w:hyperlink w:anchor="_Toc10727852" w:history="1">
+          <w:hyperlink w:anchor="_Toc12515869" w:history="1">
             <w:r>
               <w:rPr>
                 <w:rStyle w:val="Hyperlink"/>
@@ -1491,7 +1489,7 @@
                 <w:noProof/>
                 <w:webHidden/>
               </w:rPr>
-              <w:instrText xml:space="preserve"> PAGEREF _Toc10727852 \h </w:instrText>
+              <w:instrText xml:space="preserve"> PAGEREF _Toc12515869 \h </w:instrText>
             </w:r>
             <w:r>
               <w:rPr>
@@ -1537,7 +1535,7 @@
               <w:lang w:eastAsia="de-DE"/>
             </w:rPr>
           </w:pPr>
-          <w:hyperlink w:anchor="_Toc10727853" w:history="1">
+          <w:hyperlink w:anchor="_Toc12515870" w:history="1">
             <w:r>
               <w:rPr>
                 <w:rStyle w:val="Hyperlink"/>
@@ -1583,7 +1581,7 @@
                 <w:noProof/>
                 <w:webHidden/>
               </w:rPr>
-              <w:instrText xml:space="preserve"> PAGEREF _Toc10727853 \h </w:instrText>
+              <w:instrText xml:space="preserve"> PAGEREF _Toc12515870 \h </w:instrText>
             </w:r>
             <w:r>
               <w:rPr>
@@ -1629,7 +1627,7 @@
               <w:lang w:eastAsia="de-DE"/>
             </w:rPr>
           </w:pPr>
-          <w:hyperlink w:anchor="_Toc10727854" w:history="1">
+          <w:hyperlink w:anchor="_Toc12515871" w:history="1">
             <w:r>
               <w:rPr>
                 <w:rStyle w:val="Hyperlink"/>
@@ -1675,7 +1673,7 @@
                 <w:noProof/>
                 <w:webHidden/>
               </w:rPr>
-              <w:instrText xml:space="preserve"> PAGEREF _Toc10727854 \h </w:instrText>
+              <w:instrText xml:space="preserve"> PAGEREF _Toc12515871 \h </w:instrText>
             </w:r>
             <w:r>
               <w:rPr>
@@ -1721,7 +1719,7 @@
               <w:lang w:eastAsia="de-DE"/>
             </w:rPr>
           </w:pPr>
-          <w:hyperlink w:anchor="_Toc10727855" w:history="1">
+          <w:hyperlink w:anchor="_Toc12515872" w:history="1">
             <w:r>
               <w:rPr>
                 <w:rStyle w:val="Hyperlink"/>
@@ -1767,7 +1765,7 @@
                 <w:noProof/>
                 <w:webHidden/>
               </w:rPr>
-              <w:instrText xml:space="preserve"> PAGEREF _Toc10727855 \h </w:instrText>
+              <w:instrText xml:space="preserve"> PAGEREF _Toc12515872 \h </w:instrText>
             </w:r>
             <w:r>
               <w:rPr>
@@ -1813,7 +1811,7 @@
               <w:lang w:eastAsia="de-DE"/>
             </w:rPr>
           </w:pPr>
-          <w:hyperlink w:anchor="_Toc10727856" w:history="1">
+          <w:hyperlink w:anchor="_Toc12515873" w:history="1">
             <w:r>
               <w:rPr>
                 <w:rStyle w:val="Hyperlink"/>
@@ -1859,7 +1857,7 @@
                 <w:noProof/>
                 <w:webHidden/>
               </w:rPr>
-              <w:instrText xml:space="preserve"> PAGEREF _Toc10727856 \h </w:instrText>
+              <w:instrText xml:space="preserve"> PAGEREF _Toc12515873 \h </w:instrText>
             </w:r>
             <w:r>
               <w:rPr>
@@ -1905,7 +1903,7 @@
               <w:lang w:eastAsia="de-DE"/>
             </w:rPr>
           </w:pPr>
-          <w:hyperlink w:anchor="_Toc10727857" w:history="1">
+          <w:hyperlink w:anchor="_Toc12515874" w:history="1">
             <w:r>
               <w:rPr>
                 <w:rStyle w:val="Hyperlink"/>
@@ -1951,7 +1949,7 @@
                 <w:noProof/>
                 <w:webHidden/>
               </w:rPr>
-              <w:instrText xml:space="preserve"> PAGEREF _Toc10727857 \h </w:instrText>
+              <w:instrText xml:space="preserve"> PAGEREF _Toc12515874 \h </w:instrText>
             </w:r>
             <w:r>
               <w:rPr>
@@ -1997,7 +1995,7 @@
               <w:lang w:eastAsia="de-DE"/>
             </w:rPr>
           </w:pPr>
-          <w:hyperlink w:anchor="_Toc10727858" w:history="1">
+          <w:hyperlink w:anchor="_Toc12515875" w:history="1">
             <w:r>
               <w:rPr>
                 <w:rStyle w:val="Hyperlink"/>
@@ -2043,7 +2041,7 @@
                 <w:noProof/>
                 <w:webHidden/>
               </w:rPr>
-              <w:instrText xml:space="preserve"> PAGEREF _Toc10727858 \h </w:instrText>
+              <w:instrText xml:space="preserve"> PAGEREF _Toc12515875 \h </w:instrText>
             </w:r>
             <w:r>
               <w:rPr>
@@ -2089,7 +2087,7 @@
               <w:lang w:eastAsia="de-DE"/>
             </w:rPr>
           </w:pPr>
-          <w:hyperlink w:anchor="_Toc10727859" w:history="1">
+          <w:hyperlink w:anchor="_Toc12515876" w:history="1">
             <w:r>
               <w:rPr>
                 <w:rStyle w:val="Hyperlink"/>
@@ -2135,7 +2133,7 @@
                 <w:noProof/>
                 <w:webHidden/>
               </w:rPr>
-              <w:instrText xml:space="preserve"> PAGEREF _Toc10727859 \h </w:instrText>
+              <w:instrText xml:space="preserve"> PAGEREF _Toc12515876 \h </w:instrText>
             </w:r>
             <w:r>
               <w:rPr>
@@ -2183,7 +2181,7 @@
               <w:lang w:eastAsia="de-DE"/>
             </w:rPr>
           </w:pPr>
-          <w:hyperlink w:anchor="_Toc10727860" w:history="1">
+          <w:hyperlink w:anchor="_Toc12515877" w:history="1">
             <w:r>
               <w:rPr>
                 <w:rStyle w:val="Hyperlink"/>
@@ -2210,7 +2208,7 @@
                 <w:noProof/>
                 <w:lang w:val="en-US"/>
               </w:rPr>
-              <w:t>Maintenance</w:t>
+              <w:t>Business Manager</w:t>
             </w:r>
             <w:r>
               <w:rPr>
@@ -2231,7 +2229,7 @@
                 <w:noProof/>
                 <w:webHidden/>
               </w:rPr>
-              <w:instrText xml:space="preserve"> PAGEREF _Toc10727860 \h </w:instrText>
+              <w:instrText xml:space="preserve"> PAGEREF _Toc12515877 \h </w:instrText>
             </w:r>
             <w:r>
               <w:rPr>
@@ -2279,7 +2277,7 @@
               <w:lang w:eastAsia="de-DE"/>
             </w:rPr>
           </w:pPr>
-          <w:hyperlink w:anchor="_Toc10727861" w:history="1">
+          <w:hyperlink w:anchor="_Toc12515878" w:history="1">
             <w:r>
               <w:rPr>
                 <w:rStyle w:val="Hyperlink"/>
@@ -2306,7 +2304,7 @@
                 <w:noProof/>
                 <w:lang w:val="en-US"/>
               </w:rPr>
-              <w:t>Custom site preferences</w:t>
+              <w:t>Transaction table</w:t>
             </w:r>
             <w:r>
               <w:rPr>
@@ -2327,7 +2325,7 @@
                 <w:noProof/>
                 <w:webHidden/>
               </w:rPr>
-              <w:instrText xml:space="preserve"> PAGEREF _Toc10727861 \h </w:instrText>
+              <w:instrText xml:space="preserve"> PAGEREF _Toc12515878 \h </w:instrText>
             </w:r>
             <w:r>
               <w:rPr>
@@ -2347,7 +2345,7 @@
                 <w:noProof/>
                 <w:webHidden/>
               </w:rPr>
-              <w:t>15</w:t>
+              <w:t>16</w:t>
             </w:r>
             <w:r>
               <w:rPr>
@@ -2375,7 +2373,7 @@
               <w:lang w:eastAsia="de-DE"/>
             </w:rPr>
           </w:pPr>
-          <w:hyperlink w:anchor="_Toc10727862" w:history="1">
+          <w:hyperlink w:anchor="_Toc12515879" w:history="1">
             <w:r>
               <w:rPr>
                 <w:rStyle w:val="Hyperlink"/>
@@ -2402,7 +2400,7 @@
                 <w:noProof/>
                 <w:lang w:val="en-US"/>
               </w:rPr>
-              <w:t>Jobs</w:t>
+              <w:t>Transaction details</w:t>
             </w:r>
             <w:r>
               <w:rPr>
@@ -2423,7 +2421,7 @@
                 <w:noProof/>
                 <w:webHidden/>
               </w:rPr>
-              <w:instrText xml:space="preserve"> PAGEREF _Toc10727862 \h </w:instrText>
+              <w:instrText xml:space="preserve"> PAGEREF _Toc12515879 \h </w:instrText>
             </w:r>
             <w:r>
               <w:rPr>
@@ -2443,7 +2441,7 @@
                 <w:noProof/>
                 <w:webHidden/>
               </w:rPr>
-              <w:t>15</w:t>
+              <w:t>16</w:t>
             </w:r>
             <w:r>
               <w:rPr>
@@ -2471,7 +2469,7 @@
               <w:lang w:eastAsia="de-DE"/>
             </w:rPr>
           </w:pPr>
-          <w:hyperlink w:anchor="_Toc10727863" w:history="1">
+          <w:hyperlink w:anchor="_Toc12515880" w:history="1">
             <w:r>
               <w:rPr>
                 <w:rStyle w:val="Hyperlink"/>
@@ -2498,7 +2496,7 @@
                 <w:noProof/>
                 <w:lang w:val="en-US"/>
               </w:rPr>
-              <w:t>Services</w:t>
+              <w:t>Test credentials</w:t>
             </w:r>
             <w:r>
               <w:rPr>
@@ -2519,7 +2517,7 @@
                 <w:noProof/>
                 <w:webHidden/>
               </w:rPr>
-              <w:instrText xml:space="preserve"> PAGEREF _Toc10727863 \h </w:instrText>
+              <w:instrText xml:space="preserve"> PAGEREF _Toc12515880 \h </w:instrText>
             </w:r>
             <w:r>
               <w:rPr>
@@ -2539,7 +2537,199 @@
                 <w:noProof/>
                 <w:webHidden/>
               </w:rPr>
-              <w:t>15</w:t>
+              <w:t>16</w:t>
+            </w:r>
+            <w:r>
+              <w:rPr>
+                <w:noProof/>
+                <w:webHidden/>
+              </w:rPr>
+              <w:fldChar w:fldCharType="end"/>
+            </w:r>
+          </w:hyperlink>
+        </w:p>
+        <w:p>
+          <w:pPr>
+            <w:pStyle w:val="Verzeichnis2"/>
+            <w:tabs>
+              <w:tab w:val="left" w:pos="960"/>
+              <w:tab w:val="right" w:leader="dot" w:pos="9056"/>
+            </w:tabs>
+            <w:rPr>
+              <w:rFonts w:eastAsiaTheme="minorEastAsia" w:cstheme="minorBidi"/>
+              <w:i w:val="0"/>
+              <w:iCs w:val="0"/>
+              <w:noProof/>
+              <w:sz w:val="24"/>
+              <w:szCs w:val="24"/>
+              <w:lang w:eastAsia="de-DE"/>
+            </w:rPr>
+          </w:pPr>
+          <w:hyperlink w:anchor="_Toc12515881" w:history="1">
+            <w:r>
+              <w:rPr>
+                <w:rStyle w:val="Hyperlink"/>
+                <w:noProof/>
+                <w:lang w:val="en-US"/>
+              </w:rPr>
+              <w:t>4.4</w:t>
+            </w:r>
+            <w:r>
+              <w:rPr>
+                <w:rFonts w:eastAsiaTheme="minorEastAsia" w:cstheme="minorBidi"/>
+                <w:i w:val="0"/>
+                <w:iCs w:val="0"/>
+                <w:noProof/>
+                <w:sz w:val="24"/>
+                <w:szCs w:val="24"/>
+                <w:lang w:eastAsia="de-DE"/>
+              </w:rPr>
+              <w:tab/>
+            </w:r>
+            <w:r>
+              <w:rPr>
+                <w:rStyle w:val="Hyperlink"/>
+                <w:noProof/>
+                <w:lang w:val="en-US"/>
+              </w:rPr>
+              <w:t>Contact support</w:t>
+            </w:r>
+            <w:r>
+              <w:rPr>
+                <w:noProof/>
+                <w:webHidden/>
+              </w:rPr>
+              <w:tab/>
+            </w:r>
+            <w:r>
+              <w:rPr>
+                <w:noProof/>
+                <w:webHidden/>
+              </w:rPr>
+              <w:fldChar w:fldCharType="begin"/>
+            </w:r>
+            <w:r>
+              <w:rPr>
+                <w:noProof/>
+                <w:webHidden/>
+              </w:rPr>
+              <w:instrText xml:space="preserve"> PAGEREF _Toc12515881 \h </w:instrText>
+            </w:r>
+            <w:r>
+              <w:rPr>
+                <w:noProof/>
+                <w:webHidden/>
+              </w:rPr>
+            </w:r>
+            <w:r>
+              <w:rPr>
+                <w:noProof/>
+                <w:webHidden/>
+              </w:rPr>
+              <w:fldChar w:fldCharType="separate"/>
+            </w:r>
+            <w:r>
+              <w:rPr>
+                <w:noProof/>
+                <w:webHidden/>
+              </w:rPr>
+              <w:t>17</w:t>
+            </w:r>
+            <w:r>
+              <w:rPr>
+                <w:noProof/>
+                <w:webHidden/>
+              </w:rPr>
+              <w:fldChar w:fldCharType="end"/>
+            </w:r>
+          </w:hyperlink>
+        </w:p>
+        <w:p>
+          <w:pPr>
+            <w:pStyle w:val="Verzeichnis2"/>
+            <w:tabs>
+              <w:tab w:val="left" w:pos="960"/>
+              <w:tab w:val="right" w:leader="dot" w:pos="9056"/>
+            </w:tabs>
+            <w:rPr>
+              <w:rFonts w:eastAsiaTheme="minorEastAsia" w:cstheme="minorBidi"/>
+              <w:i w:val="0"/>
+              <w:iCs w:val="0"/>
+              <w:noProof/>
+              <w:sz w:val="24"/>
+              <w:szCs w:val="24"/>
+              <w:lang w:eastAsia="de-DE"/>
+            </w:rPr>
+          </w:pPr>
+          <w:hyperlink w:anchor="_Toc12515882" w:history="1">
+            <w:r>
+              <w:rPr>
+                <w:rStyle w:val="Hyperlink"/>
+                <w:noProof/>
+                <w:lang w:val="en-US"/>
+              </w:rPr>
+              <w:t>4.5</w:t>
+            </w:r>
+            <w:r>
+              <w:rPr>
+                <w:rFonts w:eastAsiaTheme="minorEastAsia" w:cstheme="minorBidi"/>
+                <w:i w:val="0"/>
+                <w:iCs w:val="0"/>
+                <w:noProof/>
+                <w:sz w:val="24"/>
+                <w:szCs w:val="24"/>
+                <w:lang w:eastAsia="de-DE"/>
+              </w:rPr>
+              <w:tab/>
+            </w:r>
+            <w:r>
+              <w:rPr>
+                <w:rStyle w:val="Hyperlink"/>
+                <w:noProof/>
+                <w:lang w:val="en-US"/>
+              </w:rPr>
+              <w:t>Terms of Use</w:t>
+            </w:r>
+            <w:r>
+              <w:rPr>
+                <w:noProof/>
+                <w:webHidden/>
+              </w:rPr>
+              <w:tab/>
+            </w:r>
+            <w:r>
+              <w:rPr>
+                <w:noProof/>
+                <w:webHidden/>
+              </w:rPr>
+              <w:fldChar w:fldCharType="begin"/>
+            </w:r>
+            <w:r>
+              <w:rPr>
+                <w:noProof/>
+                <w:webHidden/>
+              </w:rPr>
+              <w:instrText xml:space="preserve"> PAGEREF _Toc12515882 \h </w:instrText>
+            </w:r>
+            <w:r>
+              <w:rPr>
+                <w:noProof/>
+                <w:webHidden/>
+              </w:rPr>
+            </w:r>
+            <w:r>
+              <w:rPr>
+                <w:noProof/>
+                <w:webHidden/>
+              </w:rPr>
+              <w:fldChar w:fldCharType="separate"/>
+            </w:r>
+            <w:r>
+              <w:rPr>
+                <w:noProof/>
+                <w:webHidden/>
+              </w:rPr>
+              <w:t>17</w:t>
             </w:r>
             <w:r>
               <w:rPr>
@@ -2567,7 +2757,7 @@
               <w:lang w:eastAsia="de-DE"/>
             </w:rPr>
           </w:pPr>
-          <w:hyperlink w:anchor="_Toc10727864" w:history="1">
+          <w:hyperlink w:anchor="_Toc12515883" w:history="1">
             <w:r>
               <w:rPr>
                 <w:rStyle w:val="Hyperlink"/>
@@ -2594,7 +2784,7 @@
                 <w:noProof/>
                 <w:lang w:val="en-US"/>
               </w:rPr>
-              <w:t>Support</w:t>
+              <w:t>Maintenance</w:t>
             </w:r>
             <w:r>
               <w:rPr>
@@ -2615,7 +2805,7 @@
                 <w:noProof/>
                 <w:webHidden/>
               </w:rPr>
-              <w:instrText xml:space="preserve"> PAGEREF _Toc10727864 \h </w:instrText>
+              <w:instrText xml:space="preserve"> PAGEREF _Toc12515883 \h </w:instrText>
             </w:r>
             <w:r>
               <w:rPr>
@@ -2635,7 +2825,295 @@
                 <w:noProof/>
                 <w:webHidden/>
               </w:rPr>
-              <w:t>15</w:t>
+              <w:t>17</w:t>
+            </w:r>
+            <w:r>
+              <w:rPr>
+                <w:noProof/>
+                <w:webHidden/>
+              </w:rPr>
+              <w:fldChar w:fldCharType="end"/>
+            </w:r>
+          </w:hyperlink>
+        </w:p>
+        <w:p>
+          <w:pPr>
+            <w:pStyle w:val="Verzeichnis2"/>
+            <w:tabs>
+              <w:tab w:val="left" w:pos="960"/>
+              <w:tab w:val="right" w:leader="dot" w:pos="9056"/>
+            </w:tabs>
+            <w:rPr>
+              <w:rFonts w:eastAsiaTheme="minorEastAsia" w:cstheme="minorBidi"/>
+              <w:i w:val="0"/>
+              <w:iCs w:val="0"/>
+              <w:noProof/>
+              <w:sz w:val="24"/>
+              <w:szCs w:val="24"/>
+              <w:lang w:eastAsia="de-DE"/>
+            </w:rPr>
+          </w:pPr>
+          <w:hyperlink w:anchor="_Toc12515884" w:history="1">
+            <w:r>
+              <w:rPr>
+                <w:rStyle w:val="Hyperlink"/>
+                <w:noProof/>
+                <w:lang w:val="en-US"/>
+              </w:rPr>
+              <w:t>5.1</w:t>
+            </w:r>
+            <w:r>
+              <w:rPr>
+                <w:rFonts w:eastAsiaTheme="minorEastAsia" w:cstheme="minorBidi"/>
+                <w:i w:val="0"/>
+                <w:iCs w:val="0"/>
+                <w:noProof/>
+                <w:sz w:val="24"/>
+                <w:szCs w:val="24"/>
+                <w:lang w:eastAsia="de-DE"/>
+              </w:rPr>
+              <w:tab/>
+            </w:r>
+            <w:r>
+              <w:rPr>
+                <w:rStyle w:val="Hyperlink"/>
+                <w:noProof/>
+                <w:lang w:val="en-US"/>
+              </w:rPr>
+              <w:t>Custom site preferences</w:t>
+            </w:r>
+            <w:r>
+              <w:rPr>
+                <w:noProof/>
+                <w:webHidden/>
+              </w:rPr>
+              <w:tab/>
+            </w:r>
+            <w:r>
+              <w:rPr>
+                <w:noProof/>
+                <w:webHidden/>
+              </w:rPr>
+              <w:fldChar w:fldCharType="begin"/>
+            </w:r>
+            <w:r>
+              <w:rPr>
+                <w:noProof/>
+                <w:webHidden/>
+              </w:rPr>
+              <w:instrText xml:space="preserve"> PAGEREF _Toc12515884 \h </w:instrText>
+            </w:r>
+            <w:r>
+              <w:rPr>
+                <w:noProof/>
+                <w:webHidden/>
+              </w:rPr>
+            </w:r>
+            <w:r>
+              <w:rPr>
+                <w:noProof/>
+                <w:webHidden/>
+              </w:rPr>
+              <w:fldChar w:fldCharType="separate"/>
+            </w:r>
+            <w:r>
+              <w:rPr>
+                <w:noProof/>
+                <w:webHidden/>
+              </w:rPr>
+              <w:t>17</w:t>
+            </w:r>
+            <w:r>
+              <w:rPr>
+                <w:noProof/>
+                <w:webHidden/>
+              </w:rPr>
+              <w:fldChar w:fldCharType="end"/>
+            </w:r>
+          </w:hyperlink>
+        </w:p>
+        <w:p>
+          <w:pPr>
+            <w:pStyle w:val="Verzeichnis2"/>
+            <w:tabs>
+              <w:tab w:val="left" w:pos="960"/>
+              <w:tab w:val="right" w:leader="dot" w:pos="9056"/>
+            </w:tabs>
+            <w:rPr>
+              <w:rFonts w:eastAsiaTheme="minorEastAsia" w:cstheme="minorBidi"/>
+              <w:i w:val="0"/>
+              <w:iCs w:val="0"/>
+              <w:noProof/>
+              <w:sz w:val="24"/>
+              <w:szCs w:val="24"/>
+              <w:lang w:eastAsia="de-DE"/>
+            </w:rPr>
+          </w:pPr>
+          <w:hyperlink w:anchor="_Toc12515885" w:history="1">
+            <w:r>
+              <w:rPr>
+                <w:rStyle w:val="Hyperlink"/>
+                <w:noProof/>
+                <w:lang w:val="en-US"/>
+              </w:rPr>
+              <w:t>5.2</w:t>
+            </w:r>
+            <w:r>
+              <w:rPr>
+                <w:rFonts w:eastAsiaTheme="minorEastAsia" w:cstheme="minorBidi"/>
+                <w:i w:val="0"/>
+                <w:iCs w:val="0"/>
+                <w:noProof/>
+                <w:sz w:val="24"/>
+                <w:szCs w:val="24"/>
+                <w:lang w:eastAsia="de-DE"/>
+              </w:rPr>
+              <w:tab/>
+            </w:r>
+            <w:r>
+              <w:rPr>
+                <w:rStyle w:val="Hyperlink"/>
+                <w:noProof/>
+                <w:lang w:val="en-US"/>
+              </w:rPr>
+              <w:t>Jobs</w:t>
+            </w:r>
+            <w:r>
+              <w:rPr>
+                <w:noProof/>
+                <w:webHidden/>
+              </w:rPr>
+              <w:tab/>
+            </w:r>
+            <w:r>
+              <w:rPr>
+                <w:noProof/>
+                <w:webHidden/>
+              </w:rPr>
+              <w:fldChar w:fldCharType="begin"/>
+            </w:r>
+            <w:r>
+              <w:rPr>
+                <w:noProof/>
+                <w:webHidden/>
+              </w:rPr>
+              <w:instrText xml:space="preserve"> PAGEREF _Toc12515885 \h </w:instrText>
+            </w:r>
+            <w:r>
+              <w:rPr>
+                <w:noProof/>
+                <w:webHidden/>
+              </w:rPr>
+            </w:r>
+            <w:r>
+              <w:rPr>
+                <w:noProof/>
+                <w:webHidden/>
+              </w:rPr>
+              <w:fldChar w:fldCharType="separate"/>
+            </w:r>
+            <w:r>
+              <w:rPr>
+                <w:noProof/>
+                <w:webHidden/>
+              </w:rPr>
+              <w:t>17</w:t>
+            </w:r>
+            <w:r>
+              <w:rPr>
+                <w:noProof/>
+                <w:webHidden/>
+              </w:rPr>
+              <w:fldChar w:fldCharType="end"/>
+            </w:r>
+          </w:hyperlink>
+        </w:p>
+        <w:p>
+          <w:pPr>
+            <w:pStyle w:val="Verzeichnis2"/>
+            <w:tabs>
+              <w:tab w:val="left" w:pos="960"/>
+              <w:tab w:val="right" w:leader="dot" w:pos="9056"/>
+            </w:tabs>
+            <w:rPr>
+              <w:rFonts w:eastAsiaTheme="minorEastAsia" w:cstheme="minorBidi"/>
+              <w:i w:val="0"/>
+              <w:iCs w:val="0"/>
+              <w:noProof/>
+              <w:sz w:val="24"/>
+              <w:szCs w:val="24"/>
+              <w:lang w:eastAsia="de-DE"/>
+            </w:rPr>
+          </w:pPr>
+          <w:hyperlink w:anchor="_Toc12515886" w:history="1">
+            <w:r>
+              <w:rPr>
+                <w:rStyle w:val="Hyperlink"/>
+                <w:noProof/>
+                <w:lang w:val="en-US"/>
+              </w:rPr>
+              <w:t>5.3</w:t>
+            </w:r>
+            <w:r>
+              <w:rPr>
+                <w:rFonts w:eastAsiaTheme="minorEastAsia" w:cstheme="minorBidi"/>
+                <w:i w:val="0"/>
+                <w:iCs w:val="0"/>
+                <w:noProof/>
+                <w:sz w:val="24"/>
+                <w:szCs w:val="24"/>
+                <w:lang w:eastAsia="de-DE"/>
+              </w:rPr>
+              <w:tab/>
+            </w:r>
+            <w:r>
+              <w:rPr>
+                <w:rStyle w:val="Hyperlink"/>
+                <w:noProof/>
+                <w:lang w:val="en-US"/>
+              </w:rPr>
+              <w:t>Services</w:t>
+            </w:r>
+            <w:r>
+              <w:rPr>
+                <w:noProof/>
+                <w:webHidden/>
+              </w:rPr>
+              <w:tab/>
+            </w:r>
+            <w:r>
+              <w:rPr>
+                <w:noProof/>
+                <w:webHidden/>
+              </w:rPr>
+              <w:fldChar w:fldCharType="begin"/>
+            </w:r>
+            <w:r>
+              <w:rPr>
+                <w:noProof/>
+                <w:webHidden/>
+              </w:rPr>
+              <w:instrText xml:space="preserve"> PAGEREF _Toc12515886 \h </w:instrText>
+            </w:r>
+            <w:r>
+              <w:rPr>
+                <w:noProof/>
+                <w:webHidden/>
+              </w:rPr>
+            </w:r>
+            <w:r>
+              <w:rPr>
+                <w:noProof/>
+                <w:webHidden/>
+              </w:rPr>
+              <w:fldChar w:fldCharType="separate"/>
+            </w:r>
+            <w:r>
+              <w:rPr>
+                <w:noProof/>
+                <w:webHidden/>
+              </w:rPr>
+              <w:t>17</w:t>
             </w:r>
             <w:r>
               <w:rPr>
@@ -2663,7 +3141,7 @@
               <w:lang w:eastAsia="de-DE"/>
             </w:rPr>
           </w:pPr>
-          <w:hyperlink w:anchor="_Toc10727865" w:history="1">
+          <w:hyperlink w:anchor="_Toc12515887" w:history="1">
             <w:r>
               <w:rPr>
                 <w:rStyle w:val="Hyperlink"/>
@@ -2690,6 +3168,102 @@
                 <w:noProof/>
                 <w:lang w:val="en-US"/>
               </w:rPr>
+              <w:t>Support</w:t>
+            </w:r>
+            <w:r>
+              <w:rPr>
+                <w:noProof/>
+                <w:webHidden/>
+              </w:rPr>
+              <w:tab/>
+            </w:r>
+            <w:r>
+              <w:rPr>
+                <w:noProof/>
+                <w:webHidden/>
+              </w:rPr>
+              <w:fldChar w:fldCharType="begin"/>
+            </w:r>
+            <w:r>
+              <w:rPr>
+                <w:noProof/>
+                <w:webHidden/>
+              </w:rPr>
+              <w:instrText xml:space="preserve"> PAGEREF _Toc12515887 \h </w:instrText>
+            </w:r>
+            <w:r>
+              <w:rPr>
+                <w:noProof/>
+                <w:webHidden/>
+              </w:rPr>
+            </w:r>
+            <w:r>
+              <w:rPr>
+                <w:noProof/>
+                <w:webHidden/>
+              </w:rPr>
+              <w:fldChar w:fldCharType="separate"/>
+            </w:r>
+            <w:r>
+              <w:rPr>
+                <w:noProof/>
+                <w:webHidden/>
+              </w:rPr>
+              <w:t>17</w:t>
+            </w:r>
+            <w:r>
+              <w:rPr>
+                <w:noProof/>
+                <w:webHidden/>
+              </w:rPr>
+              <w:fldChar w:fldCharType="end"/>
+            </w:r>
+          </w:hyperlink>
+        </w:p>
+        <w:p>
+          <w:pPr>
+            <w:pStyle w:val="Verzeichnis1"/>
+            <w:tabs>
+              <w:tab w:val="left" w:pos="480"/>
+              <w:tab w:val="right" w:leader="dot" w:pos="9056"/>
+            </w:tabs>
+            <w:rPr>
+              <w:rFonts w:eastAsiaTheme="minorEastAsia" w:cstheme="minorBidi"/>
+              <w:b w:val="0"/>
+              <w:bCs w:val="0"/>
+              <w:noProof/>
+              <w:sz w:val="24"/>
+              <w:szCs w:val="24"/>
+              <w:lang w:eastAsia="de-DE"/>
+            </w:rPr>
+          </w:pPr>
+          <w:hyperlink w:anchor="_Toc12515888" w:history="1">
+            <w:r>
+              <w:rPr>
+                <w:rStyle w:val="Hyperlink"/>
+                <w:noProof/>
+                <w:lang w:val="en-US"/>
+              </w:rPr>
+              <w:t>7</w:t>
+            </w:r>
+            <w:r>
+              <w:rPr>
+                <w:rFonts w:eastAsiaTheme="minorEastAsia" w:cstheme="minorBidi"/>
+                <w:b w:val="0"/>
+                <w:bCs w:val="0"/>
+                <w:noProof/>
+                <w:sz w:val="24"/>
+                <w:szCs w:val="24"/>
+                <w:lang w:eastAsia="de-DE"/>
+              </w:rPr>
+              <w:tab/>
+            </w:r>
+            <w:r>
+              <w:rPr>
+                <w:rStyle w:val="Hyperlink"/>
+                <w:noProof/>
+                <w:lang w:val="en-US"/>
+              </w:rPr>
               <w:t>Release History</w:t>
             </w:r>
             <w:r>
@@ -2711,7 +3285,7 @@
                 <w:noProof/>
                 <w:webHidden/>
               </w:rPr>
-              <w:instrText xml:space="preserve"> PAGEREF _Toc10727865 \h </w:instrText>
+              <w:instrText xml:space="preserve"> PAGEREF _Toc12515888 \h </w:instrText>
             </w:r>
             <w:r>
               <w:rPr>
@@ -2731,7 +3305,7 @@
                 <w:noProof/>
                 <w:webHidden/>
               </w:rPr>
-              <w:t>17</w:t>
+              <w:t>19</w:t>
             </w:r>
             <w:r>
               <w:rPr>
@@ -2773,7 +3347,7 @@
           <w:lang w:val="en-US"/>
         </w:rPr>
       </w:pPr>
-      <w:bookmarkStart w:id="1" w:name="_Toc10727839"/>
+      <w:bookmarkStart w:id="0" w:name="_Toc12515856"/>
       <w:r>
         <w:rPr>
           <w:sz w:val="28"/>
@@ -2783,7 +3357,7 @@
         <w:lastRenderedPageBreak/>
         <w:t>Summary</w:t>
       </w:r>
-      <w:bookmarkEnd w:id="1"/>
+      <w:bookmarkEnd w:id="0"/>
     </w:p>
     <w:p>
       <w:pPr>
@@ -2872,7 +3446,7 @@
           <w:lang w:val="en-US"/>
         </w:rPr>
       </w:pPr>
-      <w:bookmarkStart w:id="2" w:name="_Toc10727840"/>
+      <w:bookmarkStart w:id="1" w:name="_Toc12515857"/>
       <w:r>
         <w:rPr>
           <w:sz w:val="28"/>
@@ -2881,7 +3455,7 @@
         </w:rPr>
         <w:t>Component Overview</w:t>
       </w:r>
-      <w:bookmarkEnd w:id="2"/>
+      <w:bookmarkEnd w:id="1"/>
     </w:p>
     <w:p>
       <w:pPr>
@@ -2904,14 +3478,14 @@
           <w:lang w:val="en-US"/>
         </w:rPr>
       </w:pPr>
-      <w:bookmarkStart w:id="3" w:name="_Toc10727841"/>
+      <w:bookmarkStart w:id="2" w:name="_Toc12515858"/>
       <w:r>
         <w:rPr>
           <w:lang w:val="en-US"/>
         </w:rPr>
         <w:t>Functional Overview</w:t>
       </w:r>
-      <w:bookmarkEnd w:id="3"/>
+      <w:bookmarkEnd w:id="2"/>
     </w:p>
     <w:p>
       <w:pPr>
@@ -3118,14 +3692,14 @@
           <w:lang w:val="en-US"/>
         </w:rPr>
       </w:pPr>
-      <w:bookmarkStart w:id="4" w:name="_Toc10727842"/>
+      <w:bookmarkStart w:id="3" w:name="_Toc12515859"/>
       <w:r>
         <w:rPr>
           <w:lang w:val="en-US"/>
         </w:rPr>
         <w:t>Compatibility</w:t>
       </w:r>
-      <w:bookmarkEnd w:id="4"/>
+      <w:bookmarkEnd w:id="3"/>
     </w:p>
     <w:p>
       <w:pPr>
@@ -3163,7 +3737,7 @@
           <w:lang w:val="en-US"/>
         </w:rPr>
       </w:pPr>
-      <w:bookmarkStart w:id="5" w:name="_Toc10727843"/>
+      <w:bookmarkStart w:id="4" w:name="_Toc12515860"/>
       <w:r>
         <w:rPr>
           <w:sz w:val="28"/>
@@ -3172,7 +3746,7 @@
         </w:rPr>
         <w:t>Implementation guide</w:t>
       </w:r>
-      <w:bookmarkEnd w:id="5"/>
+      <w:bookmarkEnd w:id="4"/>
     </w:p>
     <w:p>
       <w:pPr>
@@ -3187,14 +3761,14 @@
           <w:lang w:val="en-US"/>
         </w:rPr>
       </w:pPr>
-      <w:bookmarkStart w:id="6" w:name="_Toc10727844"/>
+      <w:bookmarkStart w:id="5" w:name="_Toc12515861"/>
       <w:r>
         <w:rPr>
           <w:lang w:val="en-US"/>
         </w:rPr>
         <w:t>Setup</w:t>
       </w:r>
-      <w:bookmarkEnd w:id="6"/>
+      <w:bookmarkEnd w:id="5"/>
     </w:p>
     <w:p>
       <w:pPr>
@@ -3730,14 +4304,14 @@
           <w:lang w:val="en-US"/>
         </w:rPr>
       </w:pPr>
-      <w:bookmarkStart w:id="7" w:name="_Toc10727845"/>
+      <w:bookmarkStart w:id="6" w:name="_Toc12515862"/>
       <w:r>
         <w:rPr>
           <w:lang w:val="en-US"/>
         </w:rPr>
         <w:t>Configuration</w:t>
       </w:r>
-      <w:bookmarkEnd w:id="7"/>
+      <w:bookmarkEnd w:id="6"/>
     </w:p>
     <w:p>
       <w:pPr>
@@ -3751,7 +4325,7 @@
           <w:lang w:val="en-US"/>
         </w:rPr>
       </w:pPr>
-      <w:bookmarkStart w:id="8" w:name="_Toc10727846"/>
+      <w:bookmarkStart w:id="7" w:name="_Toc12515863"/>
       <w:r>
         <w:rPr>
           <w:lang w:val="en-US"/>
@@ -3764,7 +4338,7 @@
         </w:rPr>
         <w:t>(s)</w:t>
       </w:r>
-      <w:bookmarkEnd w:id="8"/>
+      <w:bookmarkEnd w:id="7"/>
     </w:p>
     <w:p>
       <w:pPr>
@@ -4403,14 +4977,14 @@
           <w:lang w:val="en-US"/>
         </w:rPr>
       </w:pPr>
-      <w:bookmarkStart w:id="9" w:name="_Toc10727847"/>
+      <w:bookmarkStart w:id="8" w:name="_Toc12515864"/>
       <w:r>
         <w:rPr>
           <w:lang w:val="en-US"/>
         </w:rPr>
         <w:t>Import metadata</w:t>
       </w:r>
-      <w:bookmarkEnd w:id="9"/>
+      <w:bookmarkEnd w:id="8"/>
     </w:p>
     <w:p>
       <w:pPr>
@@ -4651,21 +5225,7 @@
         <w:rPr>
           <w:lang w:val="en-US"/>
         </w:rPr>
-        <w:t>” gets created with the notification data. Depending on the job configuration these custom objects will be handled on a regular basis (by default every 5min). After the appropriate action has been performed for each notification (custom object), the notification will be archived – that is another custom object will be created (</w:t>
-      </w:r>
-      <w:proofErr w:type="spellStart"/>
-      <w:r>
-        <w:rPr>
-          <w:lang w:val="en-US"/>
-        </w:rPr>
-        <w:t>PaymentGatewayProcessedNotification</w:t>
-      </w:r>
-      <w:proofErr w:type="spellEnd"/>
-      <w:r>
-        <w:rPr>
-          <w:lang w:val="en-US"/>
-        </w:rPr>
-        <w:t>) which then holds the data from its predecessor.</w:t>
+        <w:t xml:space="preserve">” gets created with the notification data. </w:t>
       </w:r>
     </w:p>
     <w:p>
@@ -4680,6 +5240,47 @@
         <w:rPr>
           <w:lang w:val="en-US"/>
         </w:rPr>
+        <w:t>Depending on the job configuration these custom objects will be handled on a regular basis (by default every 5min). After the appropriate action has been performed for each notification (custom object), the notification will be archived</w:t>
+      </w:r>
+      <w:r>
+        <w:rPr>
+          <w:lang w:val="en-US"/>
+        </w:rPr>
+        <w:t xml:space="preserve">: </w:t>
+      </w:r>
+      <w:r>
+        <w:rPr>
+          <w:lang w:val="en-US"/>
+        </w:rPr>
+        <w:t>another custom object will be created (</w:t>
+      </w:r>
+      <w:proofErr w:type="spellStart"/>
+      <w:r>
+        <w:rPr>
+          <w:lang w:val="en-US"/>
+        </w:rPr>
+        <w:t>PaymentGatewayProcessedNotification</w:t>
+      </w:r>
+      <w:proofErr w:type="spellEnd"/>
+      <w:r>
+        <w:rPr>
+          <w:lang w:val="en-US"/>
+        </w:rPr>
+        <w:t>) which then holds the data from its predecessor.</w:t>
+      </w:r>
+    </w:p>
+    <w:p>
+      <w:pPr>
+        <w:pStyle w:val="Listenabsatz"/>
+        <w:ind w:left="426"/>
+        <w:rPr>
+          <w:lang w:val="en-US"/>
+        </w:rPr>
+      </w:pPr>
+      <w:r>
+        <w:rPr>
+          <w:lang w:val="en-US"/>
+        </w:rPr>
         <w:t>The 2</w:t>
       </w:r>
       <w:r>
@@ -4694,6 +5295,20 @@
         </w:rPr>
         <w:t xml:space="preserve"> job will then delete all processed notifications (custom object).</w:t>
       </w:r>
+      <w:r>
+        <w:rPr>
+          <w:lang w:val="en-US"/>
+        </w:rPr>
+        <w:t xml:space="preserve"> The default schedule is</w:t>
+      </w:r>
+      <w:r>
+        <w:rPr>
+          <w:lang w:val="en-US"/>
+        </w:rPr>
+        <w:t>: once every hour.</w:t>
+      </w:r>
+      <w:bookmarkStart w:id="9" w:name="_GoBack"/>
+      <w:bookmarkEnd w:id="9"/>
     </w:p>
     <w:p>
       <w:pPr>
@@ -5458,7 +6073,6 @@
           <w:u w:val="single"/>
           <w:lang w:val="en-US"/>
         </w:rPr>
-        <w:lastRenderedPageBreak/>
         <w:t>dw.order</w:t>
       </w:r>
       <w:proofErr w:type="gramEnd"/>
@@ -10513,7 +11127,7 @@
           <w:lang w:val="en-US"/>
         </w:rPr>
       </w:pPr>
-      <w:bookmarkStart w:id="10" w:name="_Toc10727848"/>
+      <w:bookmarkStart w:id="10" w:name="_Toc12515865"/>
       <w:r>
         <w:rPr>
           <w:lang w:val="en-US"/>
@@ -10619,7 +11233,7 @@
           <w:lang w:val="en-US"/>
         </w:rPr>
       </w:pPr>
-      <w:bookmarkStart w:id="11" w:name="_Toc10727849"/>
+      <w:bookmarkStart w:id="11" w:name="_Toc12515866"/>
       <w:r>
         <w:rPr>
           <w:lang w:val="en-US"/>
@@ -10662,6 +11276,7 @@
       </w:r>
       <w:r>
         <w:rPr>
+          <w:noProof/>
           <w:lang w:val="en-US"/>
         </w:rPr>
         <w:drawing>
@@ -10713,7 +11328,7 @@
           <w:lang w:val="en-US"/>
         </w:rPr>
       </w:pPr>
-      <w:bookmarkStart w:id="12" w:name="_Toc10727850"/>
+      <w:bookmarkStart w:id="12" w:name="_Toc12515867"/>
       <w:proofErr w:type="spellStart"/>
       <w:r>
         <w:rPr>
@@ -10767,6 +11382,7 @@
       </w:pPr>
       <w:r>
         <w:rPr>
+          <w:noProof/>
           <w:lang w:val="en-US"/>
         </w:rPr>
         <w:lastRenderedPageBreak/>
@@ -10819,7 +11435,7 @@
           <w:lang w:val="en-US"/>
         </w:rPr>
       </w:pPr>
-      <w:bookmarkStart w:id="13" w:name="_Toc10727851"/>
+      <w:bookmarkStart w:id="13" w:name="_Toc12515868"/>
       <w:proofErr w:type="spellStart"/>
       <w:r>
         <w:rPr>
@@ -11010,7 +11626,7 @@
           <w:lang w:val="en-US"/>
         </w:rPr>
       </w:pPr>
-      <w:bookmarkStart w:id="14" w:name="_Toc10727852"/>
+      <w:bookmarkStart w:id="14" w:name="_Toc12515869"/>
       <w:proofErr w:type="spellStart"/>
       <w:r>
         <w:rPr>
@@ -11067,7 +11683,7 @@
           <w:lang w:val="en-US"/>
         </w:rPr>
       </w:pPr>
-      <w:bookmarkStart w:id="15" w:name="_Toc10727853"/>
+      <w:bookmarkStart w:id="15" w:name="_Toc12515870"/>
       <w:r>
         <w:rPr>
           <w:lang w:val="en-US"/>
@@ -11214,7 +11830,7 @@
           <w:lang w:val="en-US"/>
         </w:rPr>
       </w:pPr>
-      <w:bookmarkStart w:id="16" w:name="_Toc10727854"/>
+      <w:bookmarkStart w:id="16" w:name="_Toc12515871"/>
       <w:r>
         <w:rPr>
           <w:lang w:val="en-US"/>
@@ -11607,7 +12223,7 @@
           <w:lang w:val="en-US"/>
         </w:rPr>
       </w:pPr>
-      <w:bookmarkStart w:id="17" w:name="_Toc10727855"/>
+      <w:bookmarkStart w:id="17" w:name="_Toc12515872"/>
       <w:r>
         <w:rPr>
           <w:lang w:val="en-US"/>
@@ -11706,6 +12322,7 @@
       <w:r>
         <w:rPr>
           <w:rFonts w:asciiTheme="minorHAnsi" w:hAnsiTheme="minorHAnsi" w:cstheme="minorHAnsi"/>
+          <w:noProof/>
           <w:sz w:val="24"/>
           <w:szCs w:val="24"/>
           <w:lang w:val="en-US"/>
@@ -12201,7 +12818,7 @@
           <w:lang w:val="en-US"/>
         </w:rPr>
       </w:pPr>
-      <w:bookmarkStart w:id="18" w:name="_Toc10727856"/>
+      <w:bookmarkStart w:id="18" w:name="_Toc12515873"/>
       <w:r>
         <w:rPr>
           <w:lang w:val="en-US"/>
@@ -12328,7 +12945,7 @@
           <w:lang w:val="en-US"/>
         </w:rPr>
       </w:pPr>
-      <w:bookmarkStart w:id="19" w:name="_Toc10727857"/>
+      <w:bookmarkStart w:id="19" w:name="_Toc12515874"/>
       <w:r>
         <w:rPr>
           <w:lang w:val="en-US"/>
@@ -12599,7 +13216,7 @@
           <w:lang w:val="en-US"/>
         </w:rPr>
       </w:pPr>
-      <w:bookmarkStart w:id="20" w:name="_Toc10727858"/>
+      <w:bookmarkStart w:id="20" w:name="_Toc12515875"/>
       <w:r>
         <w:rPr>
           <w:lang w:val="en-US"/>
@@ -13609,7 +14226,7 @@
           <w:lang w:val="en-US"/>
         </w:rPr>
       </w:pPr>
-      <w:bookmarkStart w:id="21" w:name="_Toc10727859"/>
+      <w:bookmarkStart w:id="21" w:name="_Toc12515876"/>
       <w:proofErr w:type="spellStart"/>
       <w:r>
         <w:rPr>
@@ -13768,16 +14385,294 @@
           <w:lang w:val="en-US"/>
         </w:rPr>
       </w:pPr>
-      <w:bookmarkStart w:id="22" w:name="_Toc10727860"/>
+      <w:bookmarkStart w:id="22" w:name="_Toc12515877"/>
       <w:r>
         <w:rPr>
           <w:sz w:val="28"/>
           <w:szCs w:val="28"/>
           <w:lang w:val="en-US"/>
         </w:rPr>
-        <w:t>Maintenance</w:t>
+        <w:t>Business Manager</w:t>
       </w:r>
       <w:bookmarkEnd w:id="22"/>
+    </w:p>
+    <w:p>
+      <w:pPr>
+        <w:pStyle w:val="Standard1"/>
+        <w:ind w:left="426"/>
+        <w:rPr>
+          <w:rFonts w:asciiTheme="minorHAnsi" w:hAnsiTheme="minorHAnsi" w:cstheme="minorHAnsi"/>
+          <w:sz w:val="24"/>
+          <w:szCs w:val="24"/>
+          <w:lang w:val="en-US"/>
+        </w:rPr>
+      </w:pPr>
+      <w:r>
+        <w:rPr>
+          <w:rFonts w:asciiTheme="minorHAnsi" w:hAnsiTheme="minorHAnsi" w:cstheme="minorHAnsi"/>
+          <w:sz w:val="24"/>
+          <w:szCs w:val="24"/>
+          <w:lang w:val="en-US"/>
+        </w:rPr>
+        <w:t xml:space="preserve">The cartridges </w:t>
+      </w:r>
+      <w:proofErr w:type="gramStart"/>
+      <w:r>
+        <w:rPr>
+          <w:rFonts w:asciiTheme="minorHAnsi" w:hAnsiTheme="minorHAnsi" w:cstheme="minorHAnsi"/>
+          <w:sz w:val="24"/>
+          <w:szCs w:val="24"/>
+          <w:lang w:val="en-US"/>
+        </w:rPr>
+        <w:t>brings</w:t>
+      </w:r>
+      <w:proofErr w:type="gramEnd"/>
+      <w:r>
+        <w:rPr>
+          <w:rFonts w:asciiTheme="minorHAnsi" w:hAnsiTheme="minorHAnsi" w:cstheme="minorHAnsi"/>
+          <w:sz w:val="24"/>
+          <w:szCs w:val="24"/>
+          <w:lang w:val="en-US"/>
+        </w:rPr>
+        <w:t xml:space="preserve"> a new section for the “Merchant Tools” in the business manager. After you have assigned the cartridges to the site(s) as described in 3.2.1, go to </w:t>
+      </w:r>
+      <w:proofErr w:type="spellStart"/>
+      <w:r>
+        <w:rPr>
+          <w:rFonts w:asciiTheme="minorHAnsi" w:hAnsiTheme="minorHAnsi" w:cstheme="minorHAnsi"/>
+          <w:sz w:val="24"/>
+          <w:szCs w:val="24"/>
+          <w:lang w:val="en-US"/>
+        </w:rPr>
+        <w:t>Adminstration</w:t>
+      </w:r>
+      <w:proofErr w:type="spellEnd"/>
+      <w:r>
+        <w:rPr>
+          <w:rFonts w:asciiTheme="minorHAnsi" w:hAnsiTheme="minorHAnsi" w:cstheme="minorHAnsi"/>
+          <w:sz w:val="24"/>
+          <w:szCs w:val="24"/>
+          <w:lang w:val="en-US"/>
+        </w:rPr>
+        <w:t>&gt;</w:t>
+      </w:r>
+      <w:proofErr w:type="spellStart"/>
+      <w:r>
+        <w:rPr>
+          <w:rFonts w:asciiTheme="minorHAnsi" w:hAnsiTheme="minorHAnsi" w:cstheme="minorHAnsi"/>
+          <w:sz w:val="24"/>
+          <w:szCs w:val="24"/>
+          <w:lang w:val="en-US"/>
+        </w:rPr>
+        <w:t>Roles&amp;Permission</w:t>
+      </w:r>
+      <w:proofErr w:type="spellEnd"/>
+      <w:r>
+        <w:rPr>
+          <w:rFonts w:asciiTheme="minorHAnsi" w:hAnsiTheme="minorHAnsi" w:cstheme="minorHAnsi"/>
+          <w:sz w:val="24"/>
+          <w:szCs w:val="24"/>
+          <w:lang w:val="en-US"/>
+        </w:rPr>
+        <w:t xml:space="preserve"> and select the admin role you wish to add the cartridges’ </w:t>
+      </w:r>
+      <w:proofErr w:type="spellStart"/>
+      <w:r>
+        <w:rPr>
+          <w:rFonts w:asciiTheme="minorHAnsi" w:hAnsiTheme="minorHAnsi" w:cstheme="minorHAnsi"/>
+          <w:sz w:val="24"/>
+          <w:szCs w:val="24"/>
+          <w:lang w:val="en-US"/>
+        </w:rPr>
+        <w:t>bm</w:t>
+      </w:r>
+      <w:proofErr w:type="spellEnd"/>
+      <w:r>
+        <w:rPr>
+          <w:rFonts w:asciiTheme="minorHAnsi" w:hAnsiTheme="minorHAnsi" w:cstheme="minorHAnsi"/>
+          <w:sz w:val="24"/>
+          <w:szCs w:val="24"/>
+          <w:lang w:val="en-US"/>
+        </w:rPr>
+        <w:t xml:space="preserve"> functionality. Then select the tab “Business Manager Modules” and select the sites where you want to add the </w:t>
+      </w:r>
+      <w:proofErr w:type="spellStart"/>
+      <w:r>
+        <w:rPr>
+          <w:rFonts w:asciiTheme="minorHAnsi" w:hAnsiTheme="minorHAnsi" w:cstheme="minorHAnsi"/>
+          <w:sz w:val="24"/>
+          <w:szCs w:val="24"/>
+          <w:lang w:val="en-US"/>
+        </w:rPr>
+        <w:t>wirecard</w:t>
+      </w:r>
+      <w:proofErr w:type="spellEnd"/>
+      <w:r>
+        <w:rPr>
+          <w:rFonts w:asciiTheme="minorHAnsi" w:hAnsiTheme="minorHAnsi" w:cstheme="minorHAnsi"/>
+          <w:sz w:val="24"/>
+          <w:szCs w:val="24"/>
+          <w:lang w:val="en-US"/>
+        </w:rPr>
+        <w:t xml:space="preserve"> </w:t>
+      </w:r>
+      <w:proofErr w:type="spellStart"/>
+      <w:r>
+        <w:rPr>
+          <w:rFonts w:asciiTheme="minorHAnsi" w:hAnsiTheme="minorHAnsi" w:cstheme="minorHAnsi"/>
+          <w:sz w:val="24"/>
+          <w:szCs w:val="24"/>
+          <w:lang w:val="en-US"/>
+        </w:rPr>
+        <w:t>bm</w:t>
+      </w:r>
+      <w:proofErr w:type="spellEnd"/>
+      <w:r>
+        <w:rPr>
+          <w:rFonts w:asciiTheme="minorHAnsi" w:hAnsiTheme="minorHAnsi" w:cstheme="minorHAnsi"/>
+          <w:sz w:val="24"/>
+          <w:szCs w:val="24"/>
+          <w:lang w:val="en-US"/>
+        </w:rPr>
+        <w:t xml:space="preserve"> extension to.</w:t>
+      </w:r>
+    </w:p>
+    <w:p>
+      <w:pPr>
+        <w:pStyle w:val="Standard1"/>
+        <w:ind w:left="426"/>
+        <w:rPr>
+          <w:rFonts w:asciiTheme="minorHAnsi" w:hAnsiTheme="minorHAnsi" w:cstheme="minorHAnsi"/>
+          <w:sz w:val="24"/>
+          <w:szCs w:val="24"/>
+          <w:lang w:val="en-US"/>
+        </w:rPr>
+      </w:pPr>
+      <w:r>
+        <w:rPr>
+          <w:rFonts w:asciiTheme="minorHAnsi" w:hAnsiTheme="minorHAnsi" w:cstheme="minorHAnsi"/>
+          <w:sz w:val="24"/>
+          <w:szCs w:val="24"/>
+          <w:lang w:val="en-US"/>
+        </w:rPr>
+        <w:t>Down the list the new section with 4 subsections should appear:</w:t>
+      </w:r>
+    </w:p>
+    <w:p>
+      <w:pPr>
+        <w:pStyle w:val="Standard1"/>
+        <w:ind w:left="426"/>
+        <w:rPr>
+          <w:rFonts w:asciiTheme="minorHAnsi" w:hAnsiTheme="minorHAnsi" w:cstheme="minorHAnsi"/>
+          <w:sz w:val="24"/>
+          <w:szCs w:val="24"/>
+          <w:lang w:val="en-US"/>
+        </w:rPr>
+      </w:pPr>
+      <w:r>
+        <w:rPr>
+          <w:rFonts w:asciiTheme="minorHAnsi" w:hAnsiTheme="minorHAnsi" w:cstheme="minorHAnsi"/>
+          <w:sz w:val="24"/>
+          <w:szCs w:val="24"/>
+          <w:lang w:val="en-US"/>
+        </w:rPr>
+        <w:drawing>
+          <wp:inline distT="0" distB="0" distL="0" distR="0" wp14:anchorId="1375C751" wp14:editId="225C1EF8">
+            <wp:extent cx="5756910" cy="1313815"/>
+            <wp:effectExtent l="0" t="0" r="0" b="0"/>
+            <wp:docPr id="17" name="Grafik 17"/>
+            <wp:cNvGraphicFramePr>
+              <a:graphicFrameLocks xmlns:a="http://schemas.openxmlformats.org/drawingml/2006/main" noChangeAspect="1"/>
+            </wp:cNvGraphicFramePr>
+            <a:graphic xmlns:a="http://schemas.openxmlformats.org/drawingml/2006/main">
+              <a:graphicData uri="http://schemas.openxmlformats.org/drawingml/2006/picture">
+                <pic:pic xmlns:pic="http://schemas.openxmlformats.org/drawingml/2006/picture">
+                  <pic:nvPicPr>
+                    <pic:cNvPr id="1" name=""/>
+                    <pic:cNvPicPr/>
+                  </pic:nvPicPr>
+                  <pic:blipFill>
+                    <a:blip r:embed="rId21"/>
+                    <a:stretch>
+                      <a:fillRect/>
+                    </a:stretch>
+                  </pic:blipFill>
+                  <pic:spPr>
+                    <a:xfrm>
+                      <a:off x="0" y="0"/>
+                      <a:ext cx="5756910" cy="1313815"/>
+                    </a:xfrm>
+                    <a:prstGeom prst="rect">
+                      <a:avLst/>
+                    </a:prstGeom>
+                  </pic:spPr>
+                </pic:pic>
+              </a:graphicData>
+            </a:graphic>
+          </wp:inline>
+        </w:drawing>
+      </w:r>
+    </w:p>
+    <w:p>
+      <w:pPr>
+        <w:pStyle w:val="Standard1"/>
+        <w:ind w:left="426"/>
+        <w:rPr>
+          <w:rFonts w:asciiTheme="minorHAnsi" w:hAnsiTheme="minorHAnsi" w:cstheme="minorHAnsi"/>
+          <w:sz w:val="24"/>
+          <w:szCs w:val="24"/>
+          <w:lang w:val="en-US"/>
+        </w:rPr>
+      </w:pPr>
+      <w:r>
+        <w:rPr>
+          <w:rFonts w:asciiTheme="minorHAnsi" w:hAnsiTheme="minorHAnsi" w:cstheme="minorHAnsi"/>
+          <w:sz w:val="24"/>
+          <w:szCs w:val="24"/>
+          <w:lang w:val="en-US"/>
+        </w:rPr>
+        <w:t xml:space="preserve">Check all of them and hit “update”. Then the </w:t>
+      </w:r>
+      <w:proofErr w:type="spellStart"/>
+      <w:r>
+        <w:rPr>
+          <w:rFonts w:asciiTheme="minorHAnsi" w:hAnsiTheme="minorHAnsi" w:cstheme="minorHAnsi"/>
+          <w:sz w:val="24"/>
+          <w:szCs w:val="24"/>
+          <w:lang w:val="en-US"/>
+        </w:rPr>
+        <w:t>wirecard</w:t>
+      </w:r>
+      <w:proofErr w:type="spellEnd"/>
+      <w:r>
+        <w:rPr>
+          <w:rFonts w:asciiTheme="minorHAnsi" w:hAnsiTheme="minorHAnsi" w:cstheme="minorHAnsi"/>
+          <w:sz w:val="24"/>
+          <w:szCs w:val="24"/>
+          <w:lang w:val="en-US"/>
+        </w:rPr>
+        <w:t xml:space="preserve"> </w:t>
+      </w:r>
+      <w:proofErr w:type="spellStart"/>
+      <w:r>
+        <w:rPr>
+          <w:rFonts w:asciiTheme="minorHAnsi" w:hAnsiTheme="minorHAnsi" w:cstheme="minorHAnsi"/>
+          <w:sz w:val="24"/>
+          <w:szCs w:val="24"/>
+          <w:lang w:val="en-US"/>
+        </w:rPr>
+        <w:t>bm</w:t>
+      </w:r>
+      <w:proofErr w:type="spellEnd"/>
+      <w:r>
+        <w:rPr>
+          <w:rFonts w:asciiTheme="minorHAnsi" w:hAnsiTheme="minorHAnsi" w:cstheme="minorHAnsi"/>
+          <w:sz w:val="24"/>
+          <w:szCs w:val="24"/>
+          <w:lang w:val="en-US"/>
+        </w:rPr>
+        <w:t xml:space="preserve"> extension will be available for the selected sites / admins.</w:t>
+      </w:r>
     </w:p>
     <w:p>
       <w:pPr>
@@ -13792,202 +14687,69 @@
           <w:lang w:val="en-US"/>
         </w:rPr>
       </w:pPr>
-      <w:bookmarkStart w:id="23" w:name="_Toc10727861"/>
-      <w:r>
-        <w:rPr>
-          <w:lang w:val="en-US"/>
-        </w:rPr>
-        <w:t>Custom site preferences</w:t>
+      <w:bookmarkStart w:id="23" w:name="_Toc12515878"/>
+      <w:r>
+        <w:rPr>
+          <w:lang w:val="en-US"/>
+        </w:rPr>
+        <w:lastRenderedPageBreak/>
+        <w:t>Transaction table</w:t>
       </w:r>
       <w:bookmarkEnd w:id="23"/>
     </w:p>
     <w:p>
       <w:pPr>
+        <w:pStyle w:val="Standard1"/>
         <w:ind w:left="426"/>
         <w:rPr>
-          <w:rFonts w:cstheme="minorHAnsi"/>
-          <w:lang w:val="en-US"/>
-        </w:rPr>
-      </w:pPr>
-      <w:r>
-        <w:rPr>
-          <w:rFonts w:cstheme="minorHAnsi"/>
-          <w:lang w:val="en-US"/>
-        </w:rPr>
-        <w:t>There are separate preference groups: a more general one</w:t>
-      </w:r>
-      <w:r>
-        <w:rPr>
-          <w:rFonts w:cstheme="minorHAnsi"/>
-          <w:lang w:val="en-US"/>
-        </w:rPr>
-        <w:t xml:space="preserve"> and one for each payment method.</w:t>
+          <w:rFonts w:asciiTheme="minorHAnsi" w:hAnsiTheme="minorHAnsi" w:cstheme="minorHAnsi"/>
+          <w:sz w:val="24"/>
+          <w:szCs w:val="24"/>
+          <w:lang w:val="en-US"/>
+        </w:rPr>
+      </w:pPr>
+      <w:r>
+        <w:rPr>
+          <w:rFonts w:asciiTheme="minorHAnsi" w:hAnsiTheme="minorHAnsi" w:cstheme="minorHAnsi"/>
+          <w:sz w:val="24"/>
+          <w:szCs w:val="24"/>
+          <w:lang w:val="en-US"/>
+        </w:rPr>
+        <w:t xml:space="preserve">Here the merchant </w:t>
+      </w:r>
+      <w:r>
+        <w:rPr>
+          <w:rFonts w:asciiTheme="minorHAnsi" w:hAnsiTheme="minorHAnsi" w:cstheme="minorHAnsi"/>
+          <w:sz w:val="24"/>
+          <w:szCs w:val="24"/>
+          <w:lang w:val="en-US"/>
+        </w:rPr>
+        <w:t>will have an overview about all transactions made by consumers in the shop frontend but also follow transaction made by the merchant such as refunds and captures.</w:t>
       </w:r>
     </w:p>
     <w:p>
       <w:pPr>
-        <w:pStyle w:val="berschrift2"/>
-        <w:numPr>
-          <w:ilvl w:val="1"/>
-          <w:numId w:val="7"/>
-        </w:numPr>
-        <w:spacing w:after="60"/>
-        <w:ind w:left="714" w:hanging="357"/>
-        <w:rPr>
-          <w:lang w:val="en-US"/>
-        </w:rPr>
-      </w:pPr>
-      <w:bookmarkStart w:id="24" w:name="_Toc10727862"/>
-      <w:r>
-        <w:rPr>
-          <w:lang w:val="en-US"/>
-        </w:rPr>
-        <w:t>Jobs</w:t>
-      </w:r>
-      <w:bookmarkEnd w:id="24"/>
-    </w:p>
-    <w:p>
-      <w:pPr>
+        <w:pStyle w:val="Standard1"/>
         <w:ind w:left="426"/>
         <w:rPr>
-          <w:rFonts w:cstheme="minorHAnsi"/>
-          <w:lang w:val="en-US"/>
-        </w:rPr>
-      </w:pPr>
-      <w:r>
-        <w:rPr>
-          <w:rFonts w:cstheme="minorHAnsi"/>
-          <w:lang w:val="en-US"/>
-        </w:rPr>
-        <w:t>Please refer to section 3.2.2.1 of this document</w:t>
-      </w:r>
-    </w:p>
-    <w:p>
-      <w:pPr>
-        <w:pStyle w:val="berschrift2"/>
-        <w:numPr>
-          <w:ilvl w:val="1"/>
-          <w:numId w:val="7"/>
-        </w:numPr>
-        <w:spacing w:after="60"/>
-        <w:ind w:left="714" w:hanging="357"/>
-        <w:rPr>
-          <w:lang w:val="en-US"/>
-        </w:rPr>
-      </w:pPr>
-      <w:bookmarkStart w:id="25" w:name="_Toc10727863"/>
-      <w:r>
-        <w:rPr>
-          <w:lang w:val="en-US"/>
-        </w:rPr>
-        <w:t>Services</w:t>
-      </w:r>
-      <w:bookmarkEnd w:id="25"/>
-    </w:p>
-    <w:p>
-      <w:pPr>
-        <w:ind w:left="426"/>
-        <w:rPr>
-          <w:rFonts w:cstheme="minorHAnsi"/>
-          <w:lang w:val="en-US"/>
-        </w:rPr>
-      </w:pPr>
-      <w:r>
-        <w:rPr>
-          <w:rFonts w:cstheme="minorHAnsi"/>
-          <w:lang w:val="en-US"/>
-        </w:rPr>
-        <w:t>Please refer to section 3.2.2.2 of this document</w:t>
-      </w:r>
-    </w:p>
-    <w:p>
-      <w:pPr>
-        <w:pStyle w:val="berschrift1"/>
-        <w:numPr>
-          <w:ilvl w:val="0"/>
-          <w:numId w:val="7"/>
-        </w:numPr>
-        <w:spacing w:after="240"/>
-        <w:rPr>
-          <w:sz w:val="28"/>
-          <w:szCs w:val="28"/>
-          <w:lang w:val="en-US"/>
-        </w:rPr>
-      </w:pPr>
-      <w:bookmarkStart w:id="26" w:name="_Toc10727864"/>
-      <w:r>
-        <w:rPr>
-          <w:sz w:val="28"/>
-          <w:szCs w:val="28"/>
-          <w:lang w:val="en-US"/>
-        </w:rPr>
-        <w:t>Support</w:t>
-      </w:r>
-      <w:bookmarkEnd w:id="26"/>
-    </w:p>
-    <w:p>
-      <w:pPr>
-        <w:pStyle w:val="Standard1"/>
-        <w:rPr>
-          <w:lang w:val="en-US"/>
-        </w:rPr>
-      </w:pPr>
-      <w:r>
-        <w:rPr>
-          <w:lang w:val="en-US"/>
-        </w:rPr>
-        <w:t xml:space="preserve">There are several ways of contacting our support. You can do so by sending your request to the email address: </w:t>
-      </w:r>
-      <w:hyperlink r:id="rId21" w:history="1">
-        <w:r>
-          <w:rPr>
-            <w:rStyle w:val="Hyperlink"/>
-            <w:lang w:val="en-US"/>
-          </w:rPr>
-          <w:t>shop-systems-support@wirecard.com</w:t>
-        </w:r>
-      </w:hyperlink>
-    </w:p>
-    <w:p>
-      <w:pPr>
-        <w:pStyle w:val="Standard1"/>
-        <w:rPr>
-          <w:lang w:val="en-US"/>
-        </w:rPr>
-      </w:pPr>
-      <w:r>
-        <w:rPr>
-          <w:lang w:val="en-US"/>
-        </w:rPr>
-        <w:t xml:space="preserve">From within the business manager you have to </w:t>
-      </w:r>
-      <w:r>
-        <w:rPr>
-          <w:lang w:val="en-US"/>
-        </w:rPr>
-        <w:t>options:</w:t>
-      </w:r>
-    </w:p>
-    <w:p>
-      <w:pPr>
-        <w:pStyle w:val="Standard1"/>
-        <w:rPr>
-          <w:u w:val="single"/>
-          <w:lang w:val="en-US"/>
-        </w:rPr>
-      </w:pPr>
-      <w:r>
-        <w:rPr>
-          <w:noProof/>
-          <w:u w:val="single"/>
-          <w:lang w:val="en-US"/>
-        </w:rPr>
-        <w:lastRenderedPageBreak/>
+          <w:rFonts w:asciiTheme="minorHAnsi" w:hAnsiTheme="minorHAnsi" w:cstheme="minorHAnsi"/>
+          <w:sz w:val="24"/>
+          <w:szCs w:val="24"/>
+          <w:lang w:val="en-US"/>
+        </w:rPr>
+      </w:pPr>
+      <w:r>
+        <w:rPr>
+          <w:rFonts w:asciiTheme="minorHAnsi" w:hAnsiTheme="minorHAnsi" w:cstheme="minorHAnsi"/>
+          <w:sz w:val="24"/>
+          <w:szCs w:val="24"/>
+          <w:lang w:val="en-US"/>
+        </w:rPr>
         <w:drawing>
-          <wp:inline distT="0" distB="0" distL="0" distR="0" wp14:anchorId="1472BD36" wp14:editId="4F230599">
-            <wp:extent cx="1616463" cy="2062384"/>
+          <wp:inline distT="0" distB="0" distL="0" distR="0" wp14:anchorId="1B9E39A7" wp14:editId="1151B6D0">
+            <wp:extent cx="5756910" cy="1897380"/>
             <wp:effectExtent l="0" t="0" r="0" b="0"/>
-            <wp:docPr id="13" name="Grafik 13"/>
+            <wp:docPr id="3" name="Grafik 3"/>
             <wp:cNvGraphicFramePr>
               <a:graphicFrameLocks xmlns:a="http://schemas.openxmlformats.org/drawingml/2006/main" noChangeAspect="1"/>
             </wp:cNvGraphicFramePr>
@@ -14007,6 +14769,654 @@
                   <pic:spPr>
                     <a:xfrm>
                       <a:off x="0" y="0"/>
+                      <a:ext cx="5756910" cy="1897380"/>
+                    </a:xfrm>
+                    <a:prstGeom prst="rect">
+                      <a:avLst/>
+                    </a:prstGeom>
+                  </pic:spPr>
+                </pic:pic>
+              </a:graphicData>
+            </a:graphic>
+          </wp:inline>
+        </w:drawing>
+      </w:r>
+    </w:p>
+    <w:p>
+      <w:pPr>
+        <w:pStyle w:val="berschrift2"/>
+        <w:numPr>
+          <w:ilvl w:val="1"/>
+          <w:numId w:val="7"/>
+        </w:numPr>
+        <w:spacing w:after="60"/>
+        <w:ind w:left="714" w:hanging="357"/>
+        <w:rPr>
+          <w:lang w:val="en-US"/>
+        </w:rPr>
+      </w:pPr>
+      <w:bookmarkStart w:id="24" w:name="_Toc12515879"/>
+      <w:r>
+        <w:rPr>
+          <w:lang w:val="en-US"/>
+        </w:rPr>
+        <w:t>Transaction details</w:t>
+      </w:r>
+      <w:bookmarkEnd w:id="24"/>
+    </w:p>
+    <w:p>
+      <w:pPr>
+        <w:pStyle w:val="Standard1"/>
+        <w:ind w:left="426"/>
+        <w:rPr>
+          <w:rFonts w:asciiTheme="minorHAnsi" w:hAnsiTheme="minorHAnsi" w:cstheme="minorHAnsi"/>
+          <w:sz w:val="24"/>
+          <w:szCs w:val="24"/>
+          <w:lang w:val="en-US"/>
+        </w:rPr>
+      </w:pPr>
+      <w:r>
+        <w:rPr>
+          <w:rFonts w:asciiTheme="minorHAnsi" w:hAnsiTheme="minorHAnsi" w:cstheme="minorHAnsi"/>
+          <w:sz w:val="24"/>
+          <w:szCs w:val="24"/>
+          <w:lang w:val="en-US"/>
+        </w:rPr>
+        <w:t>When clicking a transaction ID in the transaction table, the transaction detail view will open where besides more details of the transaction the merchant can trigger post-order transactions (if supported by the current payment method and the transaction type).</w:t>
+      </w:r>
+    </w:p>
+    <w:p>
+      <w:pPr>
+        <w:pStyle w:val="Standard1"/>
+        <w:ind w:left="426"/>
+        <w:rPr>
+          <w:rFonts w:asciiTheme="minorHAnsi" w:hAnsiTheme="minorHAnsi" w:cstheme="minorHAnsi"/>
+          <w:sz w:val="24"/>
+          <w:szCs w:val="24"/>
+          <w:lang w:val="en-US"/>
+        </w:rPr>
+      </w:pPr>
+      <w:r>
+        <w:rPr>
+          <w:rFonts w:asciiTheme="minorHAnsi" w:hAnsiTheme="minorHAnsi" w:cstheme="minorHAnsi"/>
+          <w:sz w:val="24"/>
+          <w:szCs w:val="24"/>
+          <w:lang w:val="en-US"/>
+        </w:rPr>
+        <w:drawing>
+          <wp:inline distT="0" distB="0" distL="0" distR="0" wp14:anchorId="185B0376" wp14:editId="1BE8DA1A">
+            <wp:extent cx="5756910" cy="3367405"/>
+            <wp:effectExtent l="0" t="0" r="0" b="0"/>
+            <wp:docPr id="19" name="Grafik 19"/>
+            <wp:cNvGraphicFramePr>
+              <a:graphicFrameLocks xmlns:a="http://schemas.openxmlformats.org/drawingml/2006/main" noChangeAspect="1"/>
+            </wp:cNvGraphicFramePr>
+            <a:graphic xmlns:a="http://schemas.openxmlformats.org/drawingml/2006/main">
+              <a:graphicData uri="http://schemas.openxmlformats.org/drawingml/2006/picture">
+                <pic:pic xmlns:pic="http://schemas.openxmlformats.org/drawingml/2006/picture">
+                  <pic:nvPicPr>
+                    <pic:cNvPr id="1" name=""/>
+                    <pic:cNvPicPr/>
+                  </pic:nvPicPr>
+                  <pic:blipFill>
+                    <a:blip r:embed="rId23"/>
+                    <a:stretch>
+                      <a:fillRect/>
+                    </a:stretch>
+                  </pic:blipFill>
+                  <pic:spPr>
+                    <a:xfrm>
+                      <a:off x="0" y="0"/>
+                      <a:ext cx="5756910" cy="3367405"/>
+                    </a:xfrm>
+                    <a:prstGeom prst="rect">
+                      <a:avLst/>
+                    </a:prstGeom>
+                  </pic:spPr>
+                </pic:pic>
+              </a:graphicData>
+            </a:graphic>
+          </wp:inline>
+        </w:drawing>
+      </w:r>
+    </w:p>
+    <w:p>
+      <w:pPr>
+        <w:pStyle w:val="berschrift2"/>
+        <w:numPr>
+          <w:ilvl w:val="1"/>
+          <w:numId w:val="7"/>
+        </w:numPr>
+        <w:spacing w:after="60"/>
+        <w:ind w:left="714" w:hanging="357"/>
+        <w:rPr>
+          <w:lang w:val="en-US"/>
+        </w:rPr>
+      </w:pPr>
+      <w:bookmarkStart w:id="25" w:name="_Toc12515880"/>
+      <w:r>
+        <w:rPr>
+          <w:lang w:val="en-US"/>
+        </w:rPr>
+        <w:t>Test credentials</w:t>
+      </w:r>
+      <w:bookmarkEnd w:id="25"/>
+    </w:p>
+    <w:p>
+      <w:pPr>
+        <w:pStyle w:val="Standard1"/>
+        <w:ind w:left="426"/>
+        <w:rPr>
+          <w:rFonts w:asciiTheme="minorHAnsi" w:hAnsiTheme="minorHAnsi" w:cstheme="minorHAnsi"/>
+          <w:sz w:val="24"/>
+          <w:szCs w:val="24"/>
+          <w:lang w:val="en-US"/>
+        </w:rPr>
+      </w:pPr>
+      <w:r>
+        <w:rPr>
+          <w:rFonts w:asciiTheme="minorHAnsi" w:hAnsiTheme="minorHAnsi" w:cstheme="minorHAnsi"/>
+          <w:sz w:val="24"/>
+          <w:szCs w:val="24"/>
+          <w:lang w:val="en-US"/>
+        </w:rPr>
+        <w:t>This section allows the merchant to test if the auth credentials configured in the site preferences are correct.</w:t>
+      </w:r>
+    </w:p>
+    <w:p>
+      <w:pPr>
+        <w:pStyle w:val="Standard1"/>
+        <w:ind w:left="426"/>
+        <w:rPr>
+          <w:rFonts w:asciiTheme="minorHAnsi" w:hAnsiTheme="minorHAnsi" w:cstheme="minorHAnsi"/>
+          <w:sz w:val="24"/>
+          <w:szCs w:val="24"/>
+          <w:lang w:val="en-US"/>
+        </w:rPr>
+      </w:pPr>
+      <w:r>
+        <w:rPr>
+          <w:rFonts w:asciiTheme="minorHAnsi" w:hAnsiTheme="minorHAnsi" w:cstheme="minorHAnsi"/>
+          <w:sz w:val="24"/>
+          <w:szCs w:val="24"/>
+          <w:lang w:val="en-US"/>
+        </w:rPr>
+        <w:t>When hitting a “Test” button its color will change either to green / red thus giving feedback if all has been set up correctly.</w:t>
+      </w:r>
+    </w:p>
+    <w:p>
+      <w:pPr>
+        <w:pStyle w:val="Standard1"/>
+        <w:ind w:left="426"/>
+        <w:rPr>
+          <w:rFonts w:asciiTheme="minorHAnsi" w:hAnsiTheme="minorHAnsi" w:cstheme="minorHAnsi"/>
+          <w:sz w:val="24"/>
+          <w:szCs w:val="24"/>
+          <w:lang w:val="en-US"/>
+        </w:rPr>
+      </w:pPr>
+      <w:r>
+        <w:rPr>
+          <w:rFonts w:asciiTheme="minorHAnsi" w:hAnsiTheme="minorHAnsi" w:cstheme="minorHAnsi"/>
+          <w:sz w:val="24"/>
+          <w:szCs w:val="24"/>
+          <w:lang w:val="en-US"/>
+        </w:rPr>
+        <w:lastRenderedPageBreak/>
+        <w:drawing>
+          <wp:inline distT="0" distB="0" distL="0" distR="0" wp14:anchorId="3AFF5B61" wp14:editId="53AD0358">
+            <wp:extent cx="5756910" cy="2175510"/>
+            <wp:effectExtent l="0" t="0" r="0" b="0"/>
+            <wp:docPr id="18" name="Grafik 18"/>
+            <wp:cNvGraphicFramePr>
+              <a:graphicFrameLocks xmlns:a="http://schemas.openxmlformats.org/drawingml/2006/main" noChangeAspect="1"/>
+            </wp:cNvGraphicFramePr>
+            <a:graphic xmlns:a="http://schemas.openxmlformats.org/drawingml/2006/main">
+              <a:graphicData uri="http://schemas.openxmlformats.org/drawingml/2006/picture">
+                <pic:pic xmlns:pic="http://schemas.openxmlformats.org/drawingml/2006/picture">
+                  <pic:nvPicPr>
+                    <pic:cNvPr id="1" name=""/>
+                    <pic:cNvPicPr/>
+                  </pic:nvPicPr>
+                  <pic:blipFill>
+                    <a:blip r:embed="rId24"/>
+                    <a:stretch>
+                      <a:fillRect/>
+                    </a:stretch>
+                  </pic:blipFill>
+                  <pic:spPr>
+                    <a:xfrm>
+                      <a:off x="0" y="0"/>
+                      <a:ext cx="5756910" cy="2175510"/>
+                    </a:xfrm>
+                    <a:prstGeom prst="rect">
+                      <a:avLst/>
+                    </a:prstGeom>
+                  </pic:spPr>
+                </pic:pic>
+              </a:graphicData>
+            </a:graphic>
+          </wp:inline>
+        </w:drawing>
+      </w:r>
+    </w:p>
+    <w:p>
+      <w:pPr>
+        <w:pStyle w:val="berschrift2"/>
+        <w:numPr>
+          <w:ilvl w:val="1"/>
+          <w:numId w:val="7"/>
+        </w:numPr>
+        <w:spacing w:after="60"/>
+        <w:ind w:left="714" w:hanging="357"/>
+        <w:rPr>
+          <w:lang w:val="en-US"/>
+        </w:rPr>
+      </w:pPr>
+      <w:bookmarkStart w:id="26" w:name="_Toc12515881"/>
+      <w:r>
+        <w:rPr>
+          <w:lang w:val="en-US"/>
+        </w:rPr>
+        <w:t>Contact support</w:t>
+      </w:r>
+      <w:bookmarkEnd w:id="26"/>
+    </w:p>
+    <w:p>
+      <w:pPr>
+        <w:pStyle w:val="Standard1"/>
+        <w:ind w:left="426"/>
+        <w:rPr>
+          <w:rFonts w:asciiTheme="minorHAnsi" w:hAnsiTheme="minorHAnsi" w:cstheme="minorHAnsi"/>
+          <w:sz w:val="24"/>
+          <w:szCs w:val="24"/>
+          <w:lang w:val="en-US"/>
+        </w:rPr>
+      </w:pPr>
+      <w:r>
+        <w:rPr>
+          <w:rFonts w:asciiTheme="minorHAnsi" w:hAnsiTheme="minorHAnsi" w:cstheme="minorHAnsi"/>
+          <w:sz w:val="24"/>
+          <w:szCs w:val="24"/>
+          <w:lang w:val="en-US"/>
+        </w:rPr>
+        <w:t xml:space="preserve">Here the merchant can send a request to the </w:t>
+      </w:r>
+      <w:proofErr w:type="spellStart"/>
+      <w:r>
+        <w:rPr>
+          <w:rFonts w:asciiTheme="minorHAnsi" w:hAnsiTheme="minorHAnsi" w:cstheme="minorHAnsi"/>
+          <w:sz w:val="24"/>
+          <w:szCs w:val="24"/>
+          <w:lang w:val="en-US"/>
+        </w:rPr>
+        <w:t>W</w:t>
+      </w:r>
+      <w:r>
+        <w:rPr>
+          <w:rFonts w:asciiTheme="minorHAnsi" w:hAnsiTheme="minorHAnsi" w:cstheme="minorHAnsi"/>
+          <w:sz w:val="24"/>
+          <w:szCs w:val="24"/>
+          <w:lang w:val="en-US"/>
+        </w:rPr>
+        <w:t>irecard</w:t>
+      </w:r>
+      <w:proofErr w:type="spellEnd"/>
+      <w:r>
+        <w:rPr>
+          <w:rFonts w:asciiTheme="minorHAnsi" w:hAnsiTheme="minorHAnsi" w:cstheme="minorHAnsi"/>
+          <w:sz w:val="24"/>
+          <w:szCs w:val="24"/>
+          <w:lang w:val="en-US"/>
+        </w:rPr>
+        <w:t xml:space="preserve"> support. The request will contain the comment</w:t>
+      </w:r>
+      <w:r>
+        <w:rPr>
+          <w:rFonts w:asciiTheme="minorHAnsi" w:hAnsiTheme="minorHAnsi" w:cstheme="minorHAnsi"/>
+          <w:sz w:val="24"/>
+          <w:szCs w:val="24"/>
+          <w:lang w:val="en-US"/>
+        </w:rPr>
+        <w:t xml:space="preserve"> together with the current site preferences of the module (except passwords).</w:t>
+      </w:r>
+    </w:p>
+    <w:p>
+      <w:pPr>
+        <w:pStyle w:val="berschrift2"/>
+        <w:numPr>
+          <w:ilvl w:val="1"/>
+          <w:numId w:val="7"/>
+        </w:numPr>
+        <w:spacing w:after="60"/>
+        <w:ind w:left="714" w:hanging="357"/>
+        <w:rPr>
+          <w:lang w:val="en-US"/>
+        </w:rPr>
+      </w:pPr>
+      <w:bookmarkStart w:id="27" w:name="_Toc12515882"/>
+      <w:r>
+        <w:rPr>
+          <w:lang w:val="en-US"/>
+        </w:rPr>
+        <w:t>Terms of Use</w:t>
+      </w:r>
+      <w:bookmarkEnd w:id="27"/>
+    </w:p>
+    <w:p>
+      <w:pPr>
+        <w:pStyle w:val="Standard1"/>
+        <w:ind w:left="426"/>
+        <w:rPr>
+          <w:rFonts w:asciiTheme="minorHAnsi" w:hAnsiTheme="minorHAnsi" w:cstheme="minorHAnsi"/>
+          <w:sz w:val="24"/>
+          <w:szCs w:val="24"/>
+          <w:lang w:val="en-US"/>
+        </w:rPr>
+      </w:pPr>
+      <w:r>
+        <w:rPr>
+          <w:rFonts w:asciiTheme="minorHAnsi" w:hAnsiTheme="minorHAnsi" w:cstheme="minorHAnsi"/>
+          <w:sz w:val="24"/>
+          <w:szCs w:val="24"/>
+          <w:lang w:val="en-US"/>
+        </w:rPr>
+        <w:t xml:space="preserve">As the name says this is a content page with the current Terms of Use for the </w:t>
+      </w:r>
+      <w:proofErr w:type="spellStart"/>
+      <w:r>
+        <w:rPr>
+          <w:rFonts w:asciiTheme="minorHAnsi" w:hAnsiTheme="minorHAnsi" w:cstheme="minorHAnsi"/>
+          <w:sz w:val="24"/>
+          <w:szCs w:val="24"/>
+          <w:lang w:val="en-US"/>
+        </w:rPr>
+        <w:t>Wirecard</w:t>
+      </w:r>
+      <w:proofErr w:type="spellEnd"/>
+      <w:r>
+        <w:rPr>
+          <w:rFonts w:asciiTheme="minorHAnsi" w:hAnsiTheme="minorHAnsi" w:cstheme="minorHAnsi"/>
+          <w:sz w:val="24"/>
+          <w:szCs w:val="24"/>
+          <w:lang w:val="en-US"/>
+        </w:rPr>
+        <w:t xml:space="preserve"> commerce cloud cartridges.</w:t>
+      </w:r>
+    </w:p>
+    <w:p>
+      <w:pPr>
+        <w:pStyle w:val="berschrift1"/>
+        <w:numPr>
+          <w:ilvl w:val="0"/>
+          <w:numId w:val="7"/>
+        </w:numPr>
+        <w:spacing w:after="240"/>
+        <w:rPr>
+          <w:sz w:val="28"/>
+          <w:szCs w:val="28"/>
+          <w:lang w:val="en-US"/>
+        </w:rPr>
+      </w:pPr>
+      <w:bookmarkStart w:id="28" w:name="_Toc12515883"/>
+      <w:r>
+        <w:rPr>
+          <w:sz w:val="28"/>
+          <w:szCs w:val="28"/>
+          <w:lang w:val="en-US"/>
+        </w:rPr>
+        <w:t>Maintenance</w:t>
+      </w:r>
+      <w:bookmarkEnd w:id="28"/>
+    </w:p>
+    <w:p>
+      <w:pPr>
+        <w:pStyle w:val="berschrift2"/>
+        <w:numPr>
+          <w:ilvl w:val="1"/>
+          <w:numId w:val="7"/>
+        </w:numPr>
+        <w:spacing w:after="60"/>
+        <w:ind w:left="714" w:hanging="357"/>
+        <w:rPr>
+          <w:lang w:val="en-US"/>
+        </w:rPr>
+      </w:pPr>
+      <w:bookmarkStart w:id="29" w:name="_Toc12515884"/>
+      <w:r>
+        <w:rPr>
+          <w:lang w:val="en-US"/>
+        </w:rPr>
+        <w:t>Custom site preferences</w:t>
+      </w:r>
+      <w:bookmarkEnd w:id="29"/>
+    </w:p>
+    <w:p>
+      <w:pPr>
+        <w:ind w:left="426"/>
+        <w:rPr>
+          <w:rFonts w:cstheme="minorHAnsi"/>
+          <w:lang w:val="en-US"/>
+        </w:rPr>
+      </w:pPr>
+      <w:r>
+        <w:rPr>
+          <w:rFonts w:cstheme="minorHAnsi"/>
+          <w:lang w:val="en-US"/>
+        </w:rPr>
+        <w:t>There are separate preference groups: a more general one</w:t>
+      </w:r>
+      <w:r>
+        <w:rPr>
+          <w:rFonts w:cstheme="minorHAnsi"/>
+          <w:lang w:val="en-US"/>
+        </w:rPr>
+        <w:t xml:space="preserve"> and one for each payment method.</w:t>
+      </w:r>
+    </w:p>
+    <w:p>
+      <w:pPr>
+        <w:pStyle w:val="berschrift2"/>
+        <w:numPr>
+          <w:ilvl w:val="1"/>
+          <w:numId w:val="7"/>
+        </w:numPr>
+        <w:spacing w:after="60"/>
+        <w:ind w:left="714" w:hanging="357"/>
+        <w:rPr>
+          <w:lang w:val="en-US"/>
+        </w:rPr>
+      </w:pPr>
+      <w:bookmarkStart w:id="30" w:name="_Toc12515885"/>
+      <w:r>
+        <w:rPr>
+          <w:lang w:val="en-US"/>
+        </w:rPr>
+        <w:t>Jobs</w:t>
+      </w:r>
+      <w:bookmarkEnd w:id="30"/>
+    </w:p>
+    <w:p>
+      <w:pPr>
+        <w:ind w:left="426"/>
+        <w:rPr>
+          <w:rFonts w:cstheme="minorHAnsi"/>
+          <w:lang w:val="en-US"/>
+        </w:rPr>
+      </w:pPr>
+      <w:r>
+        <w:rPr>
+          <w:rFonts w:cstheme="minorHAnsi"/>
+          <w:lang w:val="en-US"/>
+        </w:rPr>
+        <w:t>Please refer to section 3.2.2.1 of this document</w:t>
+      </w:r>
+    </w:p>
+    <w:p>
+      <w:pPr>
+        <w:pStyle w:val="berschrift2"/>
+        <w:numPr>
+          <w:ilvl w:val="1"/>
+          <w:numId w:val="7"/>
+        </w:numPr>
+        <w:spacing w:after="60"/>
+        <w:ind w:left="714" w:hanging="357"/>
+        <w:rPr>
+          <w:lang w:val="en-US"/>
+        </w:rPr>
+      </w:pPr>
+      <w:bookmarkStart w:id="31" w:name="_Toc12515886"/>
+      <w:r>
+        <w:rPr>
+          <w:lang w:val="en-US"/>
+        </w:rPr>
+        <w:t>Services</w:t>
+      </w:r>
+      <w:bookmarkEnd w:id="31"/>
+    </w:p>
+    <w:p>
+      <w:pPr>
+        <w:ind w:left="426"/>
+        <w:rPr>
+          <w:rFonts w:cstheme="minorHAnsi"/>
+          <w:lang w:val="en-US"/>
+        </w:rPr>
+      </w:pPr>
+      <w:r>
+        <w:rPr>
+          <w:rFonts w:cstheme="minorHAnsi"/>
+          <w:lang w:val="en-US"/>
+        </w:rPr>
+        <w:t>Please refer to section 3.2.2.2 of this document</w:t>
+      </w:r>
+    </w:p>
+    <w:p>
+      <w:pPr>
+        <w:rPr>
+          <w:rFonts w:ascii="Cambria" w:eastAsia="Cambria" w:hAnsi="Cambria" w:cs="Cambria"/>
+          <w:b/>
+          <w:color w:val="366091"/>
+          <w:sz w:val="28"/>
+          <w:szCs w:val="28"/>
+          <w:lang w:val="en-US" w:eastAsia="de-DE"/>
+        </w:rPr>
+      </w:pPr>
+      <w:bookmarkStart w:id="32" w:name="_Toc12515887"/>
+      <w:r>
+        <w:rPr>
+          <w:sz w:val="28"/>
+          <w:szCs w:val="28"/>
+          <w:lang w:val="en-US"/>
+        </w:rPr>
+        <w:br w:type="page"/>
+      </w:r>
+    </w:p>
+    <w:p>
+      <w:pPr>
+        <w:pStyle w:val="berschrift1"/>
+        <w:numPr>
+          <w:ilvl w:val="0"/>
+          <w:numId w:val="7"/>
+        </w:numPr>
+        <w:spacing w:after="240"/>
+        <w:rPr>
+          <w:sz w:val="28"/>
+          <w:szCs w:val="28"/>
+          <w:lang w:val="en-US"/>
+        </w:rPr>
+      </w:pPr>
+      <w:r>
+        <w:rPr>
+          <w:sz w:val="28"/>
+          <w:szCs w:val="28"/>
+          <w:lang w:val="en-US"/>
+        </w:rPr>
+        <w:lastRenderedPageBreak/>
+        <w:t>Support</w:t>
+      </w:r>
+      <w:bookmarkEnd w:id="32"/>
+    </w:p>
+    <w:p>
+      <w:pPr>
+        <w:pStyle w:val="Standard1"/>
+        <w:rPr>
+          <w:lang w:val="en-US"/>
+        </w:rPr>
+      </w:pPr>
+      <w:r>
+        <w:rPr>
+          <w:lang w:val="en-US"/>
+        </w:rPr>
+        <w:t xml:space="preserve">There are several ways of contacting our support. You can do so by sending your request to the email address: </w:t>
+      </w:r>
+      <w:hyperlink r:id="rId25" w:history="1">
+        <w:r>
+          <w:rPr>
+            <w:rStyle w:val="Hyperlink"/>
+            <w:lang w:val="en-US"/>
+          </w:rPr>
+          <w:t>shop-systems-support@wirecard.com</w:t>
+        </w:r>
+      </w:hyperlink>
+    </w:p>
+    <w:p>
+      <w:pPr>
+        <w:pStyle w:val="Standard1"/>
+        <w:rPr>
+          <w:lang w:val="en-US"/>
+        </w:rPr>
+      </w:pPr>
+      <w:r>
+        <w:rPr>
+          <w:lang w:val="en-US"/>
+        </w:rPr>
+        <w:t xml:space="preserve">From within the business manager you have to </w:t>
+      </w:r>
+      <w:r>
+        <w:rPr>
+          <w:lang w:val="en-US"/>
+        </w:rPr>
+        <w:t>options:</w:t>
+      </w:r>
+    </w:p>
+    <w:p>
+      <w:pPr>
+        <w:pStyle w:val="Standard1"/>
+        <w:rPr>
+          <w:u w:val="single"/>
+          <w:lang w:val="en-US"/>
+        </w:rPr>
+      </w:pPr>
+      <w:r>
+        <w:rPr>
+          <w:noProof/>
+          <w:u w:val="single"/>
+          <w:lang w:val="en-US"/>
+        </w:rPr>
+        <w:drawing>
+          <wp:inline distT="0" distB="0" distL="0" distR="0" wp14:anchorId="1472BD36" wp14:editId="4F230599">
+            <wp:extent cx="1616463" cy="2062384"/>
+            <wp:effectExtent l="0" t="0" r="0" b="0"/>
+            <wp:docPr id="13" name="Grafik 13"/>
+            <wp:cNvGraphicFramePr>
+              <a:graphicFrameLocks xmlns:a="http://schemas.openxmlformats.org/drawingml/2006/main" noChangeAspect="1"/>
+            </wp:cNvGraphicFramePr>
+            <a:graphic xmlns:a="http://schemas.openxmlformats.org/drawingml/2006/main">
+              <a:graphicData uri="http://schemas.openxmlformats.org/drawingml/2006/picture">
+                <pic:pic xmlns:pic="http://schemas.openxmlformats.org/drawingml/2006/picture">
+                  <pic:nvPicPr>
+                    <pic:cNvPr id="1" name=""/>
+                    <pic:cNvPicPr/>
+                  </pic:nvPicPr>
+                  <pic:blipFill>
+                    <a:blip r:embed="rId26"/>
+                    <a:stretch>
+                      <a:fillRect/>
+                    </a:stretch>
+                  </pic:blipFill>
+                  <pic:spPr>
+                    <a:xfrm>
+                      <a:off x="0" y="0"/>
                       <a:ext cx="1627247" cy="2076143"/>
                     </a:xfrm>
                     <a:prstGeom prst="rect">
@@ -14285,7 +15695,7 @@
           <w:lang w:val="en-US"/>
         </w:rPr>
       </w:pPr>
-      <w:bookmarkStart w:id="27" w:name="_Toc10727865"/>
+      <w:bookmarkStart w:id="33" w:name="_Toc12515888"/>
       <w:r>
         <w:rPr>
           <w:sz w:val="28"/>
@@ -14295,7 +15705,7 @@
         <w:lastRenderedPageBreak/>
         <w:t>Release History</w:t>
       </w:r>
-      <w:bookmarkEnd w:id="27"/>
+      <w:bookmarkEnd w:id="33"/>
     </w:p>
     <w:tbl>
       <w:tblPr>
@@ -14587,7 +15997,7 @@
       </w:pPr>
     </w:p>
     <w:sectPr>
-      <w:footerReference w:type="default" r:id="rId23"/>
+      <w:footerReference w:type="default" r:id="rId27"/>
       <w:pgSz w:w="11900" w:h="16840"/>
       <w:pgMar w:top="1417" w:right="1417" w:bottom="1134" w:left="1417" w:header="708" w:footer="708" w:gutter="0"/>
       <w:cols w:space="708"/>
@@ -17133,6 +18543,7 @@
   <w:style w:type="character" w:default="1" w:styleId="Absatz-Standardschriftart">
     <w:name w:val="Default Paragraph Font"/>
     <w:uiPriority w:val="1"/>
+    <w:semiHidden/>
     <w:unhideWhenUsed/>
   </w:style>
   <w:style w:type="table" w:default="1" w:styleId="NormaleTabelle">
@@ -18000,7 +19411,7 @@
 </file>
 
 <file path=customXml/itemProps1.xml><?xml version="1.0" encoding="utf-8"?>
-<ds:datastoreItem xmlns:ds="http://schemas.openxmlformats.org/officeDocument/2006/customXml" ds:itemID="{9988EA28-2DD2-184F-B2CC-8DB8F375D486}">
+<ds:datastoreItem xmlns:ds="http://schemas.openxmlformats.org/officeDocument/2006/customXml" ds:itemID="{83699A46-7448-D04E-96C8-38322DBBCC0C}">
   <ds:schemaRefs>
     <ds:schemaRef ds:uri="http://schemas.openxmlformats.org/officeDocument/2006/bibliography"/>
   </ds:schemaRefs>

</xml_diff>